<commit_message>
domeinmodel toegevoegd plus kleine aanpassingen
</commit_message>
<xml_diff>
--- a/Software Requirements Specification.docx
+++ b/Software Requirements Specification.docx
@@ -576,6 +576,12 @@
     </w:p>
     <w:sdt>
       <w:sdtPr>
+        <w:rPr>
+          <w:rFonts w:asciiTheme="minorHAnsi" w:eastAsiaTheme="minorHAnsi" w:hAnsiTheme="minorHAnsi" w:cstheme="minorBidi"/>
+          <w:color w:val="auto"/>
+          <w:sz w:val="22"/>
+          <w:szCs w:val="22"/>
+        </w:rPr>
         <w:id w:val="-445308784"/>
         <w:docPartObj>
           <w:docPartGallery w:val="Table of Contents"/>
@@ -584,13 +590,9 @@
       </w:sdtPr>
       <w:sdtEndPr>
         <w:rPr>
-          <w:rFonts w:asciiTheme="minorHAnsi" w:eastAsiaTheme="minorHAnsi" w:hAnsiTheme="minorHAnsi" w:cstheme="minorBidi"/>
           <w:b/>
           <w:bCs/>
           <w:noProof/>
-          <w:color w:val="auto"/>
-          <w:sz w:val="22"/>
-          <w:szCs w:val="22"/>
         </w:rPr>
       </w:sdtEndPr>
       <w:sdtContent>
@@ -602,8 +604,6 @@
           <w:r>
             <w:t>Inhoud</w:t>
           </w:r>
-          <w:bookmarkStart w:id="0" w:name="_GoBack"/>
-          <w:bookmarkEnd w:id="0"/>
           <w:proofErr w:type="spellEnd"/>
         </w:p>
         <w:p>
@@ -614,6 +614,7 @@
               <w:tab w:val="right" w:leader="dot" w:pos="9350"/>
             </w:tabs>
             <w:rPr>
+              <w:rFonts w:eastAsiaTheme="minorEastAsia"/>
               <w:noProof/>
             </w:rPr>
           </w:pPr>
@@ -641,7 +642,7 @@
             </w:rPr>
             <w:fldChar w:fldCharType="separate"/>
           </w:r>
-          <w:hyperlink w:anchor="_Toc68102607" w:history="1">
+          <w:hyperlink w:anchor="_Toc68104640" w:history="1">
             <w:r>
               <w:rPr>
                 <w:rStyle w:val="Hyperlink"/>
@@ -652,6 +653,7 @@
             </w:r>
             <w:r>
               <w:rPr>
+                <w:rFonts w:eastAsiaTheme="minorEastAsia"/>
                 <w:noProof/>
               </w:rPr>
               <w:tab/>
@@ -683,7 +685,7 @@
                 <w:noProof/>
                 <w:webHidden/>
               </w:rPr>
-              <w:instrText xml:space="preserve"> PAGEREF _Toc68102607 \h </w:instrText>
+              <w:instrText xml:space="preserve"> PAGEREF _Toc68104640 \h </w:instrText>
             </w:r>
             <w:r>
               <w:rPr>
@@ -722,10 +724,11 @@
               <w:tab w:val="right" w:leader="dot" w:pos="9350"/>
             </w:tabs>
             <w:rPr>
+              <w:rFonts w:eastAsiaTheme="minorEastAsia"/>
               <w:noProof/>
             </w:rPr>
           </w:pPr>
-          <w:hyperlink w:anchor="_Toc68102608" w:history="1">
+          <w:hyperlink w:anchor="_Toc68104641" w:history="1">
             <w:r>
               <w:rPr>
                 <w:rStyle w:val="Hyperlink"/>
@@ -736,6 +739,7 @@
             </w:r>
             <w:r>
               <w:rPr>
+                <w:rFonts w:eastAsiaTheme="minorEastAsia"/>
                 <w:noProof/>
               </w:rPr>
               <w:tab/>
@@ -767,7 +771,7 @@
                 <w:noProof/>
                 <w:webHidden/>
               </w:rPr>
-              <w:instrText xml:space="preserve"> PAGEREF _Toc68102608 \h </w:instrText>
+              <w:instrText xml:space="preserve"> PAGEREF _Toc68104641 \h </w:instrText>
             </w:r>
             <w:r>
               <w:rPr>
@@ -806,10 +810,11 @@
               <w:tab w:val="right" w:leader="dot" w:pos="9350"/>
             </w:tabs>
             <w:rPr>
+              <w:rFonts w:eastAsiaTheme="minorEastAsia"/>
               <w:noProof/>
             </w:rPr>
           </w:pPr>
-          <w:hyperlink w:anchor="_Toc68102609" w:history="1">
+          <w:hyperlink w:anchor="_Toc68104642" w:history="1">
             <w:r>
               <w:rPr>
                 <w:rStyle w:val="Hyperlink"/>
@@ -820,6 +825,7 @@
             </w:r>
             <w:r>
               <w:rPr>
+                <w:rFonts w:eastAsiaTheme="minorEastAsia"/>
                 <w:noProof/>
               </w:rPr>
               <w:tab/>
@@ -851,7 +857,7 @@
                 <w:noProof/>
                 <w:webHidden/>
               </w:rPr>
-              <w:instrText xml:space="preserve"> PAGEREF _Toc68102609 \h </w:instrText>
+              <w:instrText xml:space="preserve"> PAGEREF _Toc68104642 \h </w:instrText>
             </w:r>
             <w:r>
               <w:rPr>
@@ -890,10 +896,11 @@
               <w:tab w:val="right" w:leader="dot" w:pos="9350"/>
             </w:tabs>
             <w:rPr>
+              <w:rFonts w:eastAsiaTheme="minorEastAsia"/>
               <w:noProof/>
             </w:rPr>
           </w:pPr>
-          <w:hyperlink w:anchor="_Toc68102610" w:history="1">
+          <w:hyperlink w:anchor="_Toc68104643" w:history="1">
             <w:r>
               <w:rPr>
                 <w:rStyle w:val="Hyperlink"/>
@@ -904,6 +911,7 @@
             </w:r>
             <w:r>
               <w:rPr>
+                <w:rFonts w:eastAsiaTheme="minorEastAsia"/>
                 <w:noProof/>
               </w:rPr>
               <w:tab/>
@@ -914,7 +922,7 @@
                 <w:noProof/>
                 <w:lang w:val="en-GB"/>
               </w:rPr>
-              <w:t>Domeinmodel</w:t>
+              <w:t>Use-case model</w:t>
             </w:r>
             <w:r>
               <w:rPr>
@@ -935,7 +943,7 @@
                 <w:noProof/>
                 <w:webHidden/>
               </w:rPr>
-              <w:instrText xml:space="preserve"> PAGEREF _Toc68102610 \h </w:instrText>
+              <w:instrText xml:space="preserve"> PAGEREF _Toc68104643 \h </w:instrText>
             </w:r>
             <w:r>
               <w:rPr>
@@ -956,6 +964,560 @@
                 <w:webHidden/>
               </w:rPr>
               <w:t>4</w:t>
+            </w:r>
+            <w:r>
+              <w:rPr>
+                <w:noProof/>
+                <w:webHidden/>
+              </w:rPr>
+              <w:fldChar w:fldCharType="end"/>
+            </w:r>
+          </w:hyperlink>
+        </w:p>
+        <w:p>
+          <w:pPr>
+            <w:pStyle w:val="Inhopg2"/>
+            <w:tabs>
+              <w:tab w:val="left" w:pos="880"/>
+              <w:tab w:val="right" w:leader="dot" w:pos="9350"/>
+            </w:tabs>
+            <w:rPr>
+              <w:rFonts w:eastAsiaTheme="minorEastAsia"/>
+              <w:noProof/>
+            </w:rPr>
+          </w:pPr>
+          <w:hyperlink w:anchor="_Toc68104644" w:history="1">
+            <w:r>
+              <w:rPr>
+                <w:rStyle w:val="Hyperlink"/>
+                <w:noProof/>
+                <w:lang w:val="nl-NL"/>
+              </w:rPr>
+              <w:t>2.1</w:t>
+            </w:r>
+            <w:r>
+              <w:rPr>
+                <w:rFonts w:eastAsiaTheme="minorEastAsia"/>
+                <w:noProof/>
+              </w:rPr>
+              <w:tab/>
+            </w:r>
+            <w:r>
+              <w:rPr>
+                <w:rStyle w:val="Hyperlink"/>
+                <w:noProof/>
+                <w:lang w:val="nl-NL"/>
+              </w:rPr>
+              <w:t>Brief format usecases</w:t>
+            </w:r>
+            <w:r>
+              <w:rPr>
+                <w:noProof/>
+                <w:webHidden/>
+              </w:rPr>
+              <w:tab/>
+            </w:r>
+            <w:r>
+              <w:rPr>
+                <w:noProof/>
+                <w:webHidden/>
+              </w:rPr>
+              <w:fldChar w:fldCharType="begin"/>
+            </w:r>
+            <w:r>
+              <w:rPr>
+                <w:noProof/>
+                <w:webHidden/>
+              </w:rPr>
+              <w:instrText xml:space="preserve"> PAGEREF _Toc68104644 \h </w:instrText>
+            </w:r>
+            <w:r>
+              <w:rPr>
+                <w:noProof/>
+                <w:webHidden/>
+              </w:rPr>
+            </w:r>
+            <w:r>
+              <w:rPr>
+                <w:noProof/>
+                <w:webHidden/>
+              </w:rPr>
+              <w:fldChar w:fldCharType="separate"/>
+            </w:r>
+            <w:r>
+              <w:rPr>
+                <w:noProof/>
+                <w:webHidden/>
+              </w:rPr>
+              <w:t>4</w:t>
+            </w:r>
+            <w:r>
+              <w:rPr>
+                <w:noProof/>
+                <w:webHidden/>
+              </w:rPr>
+              <w:fldChar w:fldCharType="end"/>
+            </w:r>
+          </w:hyperlink>
+        </w:p>
+        <w:p>
+          <w:pPr>
+            <w:pStyle w:val="Inhopg2"/>
+            <w:tabs>
+              <w:tab w:val="left" w:pos="880"/>
+              <w:tab w:val="right" w:leader="dot" w:pos="9350"/>
+            </w:tabs>
+            <w:rPr>
+              <w:rFonts w:eastAsiaTheme="minorEastAsia"/>
+              <w:noProof/>
+            </w:rPr>
+          </w:pPr>
+          <w:hyperlink w:anchor="_Toc68104649" w:history="1">
+            <w:r>
+              <w:rPr>
+                <w:rStyle w:val="Hyperlink"/>
+                <w:noProof/>
+                <w:lang w:val="nl-NL"/>
+              </w:rPr>
+              <w:t>2.2</w:t>
+            </w:r>
+            <w:r>
+              <w:rPr>
+                <w:rFonts w:eastAsiaTheme="minorEastAsia"/>
+                <w:noProof/>
+              </w:rPr>
+              <w:tab/>
+            </w:r>
+            <w:r>
+              <w:rPr>
+                <w:rStyle w:val="Hyperlink"/>
+                <w:noProof/>
+                <w:lang w:val="nl-NL"/>
+              </w:rPr>
+              <w:t>Requirements</w:t>
+            </w:r>
+            <w:r>
+              <w:rPr>
+                <w:noProof/>
+                <w:webHidden/>
+              </w:rPr>
+              <w:tab/>
+            </w:r>
+            <w:r>
+              <w:rPr>
+                <w:noProof/>
+                <w:webHidden/>
+              </w:rPr>
+              <w:fldChar w:fldCharType="begin"/>
+            </w:r>
+            <w:r>
+              <w:rPr>
+                <w:noProof/>
+                <w:webHidden/>
+              </w:rPr>
+              <w:instrText xml:space="preserve"> PAGEREF _Toc68104649 \h </w:instrText>
+            </w:r>
+            <w:r>
+              <w:rPr>
+                <w:noProof/>
+                <w:webHidden/>
+              </w:rPr>
+            </w:r>
+            <w:r>
+              <w:rPr>
+                <w:noProof/>
+                <w:webHidden/>
+              </w:rPr>
+              <w:fldChar w:fldCharType="separate"/>
+            </w:r>
+            <w:r>
+              <w:rPr>
+                <w:noProof/>
+                <w:webHidden/>
+              </w:rPr>
+              <w:t>4</w:t>
+            </w:r>
+            <w:r>
+              <w:rPr>
+                <w:noProof/>
+                <w:webHidden/>
+              </w:rPr>
+              <w:fldChar w:fldCharType="end"/>
+            </w:r>
+          </w:hyperlink>
+        </w:p>
+        <w:p>
+          <w:pPr>
+            <w:pStyle w:val="Inhopg2"/>
+            <w:tabs>
+              <w:tab w:val="left" w:pos="880"/>
+              <w:tab w:val="right" w:leader="dot" w:pos="9350"/>
+            </w:tabs>
+            <w:rPr>
+              <w:rFonts w:eastAsiaTheme="minorEastAsia"/>
+              <w:noProof/>
+            </w:rPr>
+          </w:pPr>
+          <w:hyperlink w:anchor="_Toc68104650" w:history="1">
+            <w:r>
+              <w:rPr>
+                <w:rStyle w:val="Hyperlink"/>
+                <w:noProof/>
+                <w:lang w:val="nl-NL"/>
+              </w:rPr>
+              <w:t>2.3</w:t>
+            </w:r>
+            <w:r>
+              <w:rPr>
+                <w:rFonts w:eastAsiaTheme="minorEastAsia"/>
+                <w:noProof/>
+              </w:rPr>
+              <w:tab/>
+            </w:r>
+            <w:r>
+              <w:rPr>
+                <w:rStyle w:val="Hyperlink"/>
+                <w:noProof/>
+                <w:lang w:val="nl-NL"/>
+              </w:rPr>
+              <w:t>Usecase prioritering</w:t>
+            </w:r>
+            <w:r>
+              <w:rPr>
+                <w:noProof/>
+                <w:webHidden/>
+              </w:rPr>
+              <w:tab/>
+            </w:r>
+            <w:r>
+              <w:rPr>
+                <w:noProof/>
+                <w:webHidden/>
+              </w:rPr>
+              <w:fldChar w:fldCharType="begin"/>
+            </w:r>
+            <w:r>
+              <w:rPr>
+                <w:noProof/>
+                <w:webHidden/>
+              </w:rPr>
+              <w:instrText xml:space="preserve"> PAGEREF _Toc68104650 \h </w:instrText>
+            </w:r>
+            <w:r>
+              <w:rPr>
+                <w:noProof/>
+                <w:webHidden/>
+              </w:rPr>
+            </w:r>
+            <w:r>
+              <w:rPr>
+                <w:noProof/>
+                <w:webHidden/>
+              </w:rPr>
+              <w:fldChar w:fldCharType="separate"/>
+            </w:r>
+            <w:r>
+              <w:rPr>
+                <w:noProof/>
+                <w:webHidden/>
+              </w:rPr>
+              <w:t>5</w:t>
+            </w:r>
+            <w:r>
+              <w:rPr>
+                <w:noProof/>
+                <w:webHidden/>
+              </w:rPr>
+              <w:fldChar w:fldCharType="end"/>
+            </w:r>
+          </w:hyperlink>
+        </w:p>
+        <w:p>
+          <w:pPr>
+            <w:pStyle w:val="Inhopg2"/>
+            <w:tabs>
+              <w:tab w:val="left" w:pos="880"/>
+              <w:tab w:val="right" w:leader="dot" w:pos="9350"/>
+            </w:tabs>
+            <w:rPr>
+              <w:rFonts w:eastAsiaTheme="minorEastAsia"/>
+              <w:noProof/>
+            </w:rPr>
+          </w:pPr>
+          <w:hyperlink w:anchor="_Toc68104651" w:history="1">
+            <w:r>
+              <w:rPr>
+                <w:rStyle w:val="Hyperlink"/>
+                <w:noProof/>
+                <w:lang w:val="nl-NL"/>
+              </w:rPr>
+              <w:t>2.4</w:t>
+            </w:r>
+            <w:r>
+              <w:rPr>
+                <w:rFonts w:eastAsiaTheme="minorEastAsia"/>
+                <w:noProof/>
+              </w:rPr>
+              <w:tab/>
+            </w:r>
+            <w:r>
+              <w:rPr>
+                <w:rStyle w:val="Hyperlink"/>
+                <w:noProof/>
+                <w:lang w:val="nl-NL"/>
+              </w:rPr>
+              <w:t>Fully-dressed usecases</w:t>
+            </w:r>
+            <w:r>
+              <w:rPr>
+                <w:noProof/>
+                <w:webHidden/>
+              </w:rPr>
+              <w:tab/>
+            </w:r>
+            <w:r>
+              <w:rPr>
+                <w:noProof/>
+                <w:webHidden/>
+              </w:rPr>
+              <w:fldChar w:fldCharType="begin"/>
+            </w:r>
+            <w:r>
+              <w:rPr>
+                <w:noProof/>
+                <w:webHidden/>
+              </w:rPr>
+              <w:instrText xml:space="preserve"> PAGEREF _Toc68104651 \h </w:instrText>
+            </w:r>
+            <w:r>
+              <w:rPr>
+                <w:noProof/>
+                <w:webHidden/>
+              </w:rPr>
+            </w:r>
+            <w:r>
+              <w:rPr>
+                <w:noProof/>
+                <w:webHidden/>
+              </w:rPr>
+              <w:fldChar w:fldCharType="separate"/>
+            </w:r>
+            <w:r>
+              <w:rPr>
+                <w:noProof/>
+                <w:webHidden/>
+              </w:rPr>
+              <w:t>5</w:t>
+            </w:r>
+            <w:r>
+              <w:rPr>
+                <w:noProof/>
+                <w:webHidden/>
+              </w:rPr>
+              <w:fldChar w:fldCharType="end"/>
+            </w:r>
+          </w:hyperlink>
+        </w:p>
+        <w:p>
+          <w:pPr>
+            <w:pStyle w:val="Inhopg3"/>
+            <w:tabs>
+              <w:tab w:val="right" w:leader="dot" w:pos="9350"/>
+            </w:tabs>
+            <w:rPr>
+              <w:rFonts w:eastAsiaTheme="minorEastAsia"/>
+              <w:noProof/>
+            </w:rPr>
+          </w:pPr>
+          <w:hyperlink w:anchor="_Toc68104652" w:history="1">
+            <w:r>
+              <w:rPr>
+                <w:rStyle w:val="Hyperlink"/>
+                <w:noProof/>
+                <w:lang w:val="en-GB"/>
+              </w:rPr>
+              <w:t>2.4.1 Quiz spelen</w:t>
+            </w:r>
+            <w:r>
+              <w:rPr>
+                <w:noProof/>
+                <w:webHidden/>
+              </w:rPr>
+              <w:tab/>
+            </w:r>
+            <w:r>
+              <w:rPr>
+                <w:noProof/>
+                <w:webHidden/>
+              </w:rPr>
+              <w:fldChar w:fldCharType="begin"/>
+            </w:r>
+            <w:r>
+              <w:rPr>
+                <w:noProof/>
+                <w:webHidden/>
+              </w:rPr>
+              <w:instrText xml:space="preserve"> PAGEREF _Toc68104652 \h </w:instrText>
+            </w:r>
+            <w:r>
+              <w:rPr>
+                <w:noProof/>
+                <w:webHidden/>
+              </w:rPr>
+            </w:r>
+            <w:r>
+              <w:rPr>
+                <w:noProof/>
+                <w:webHidden/>
+              </w:rPr>
+              <w:fldChar w:fldCharType="separate"/>
+            </w:r>
+            <w:r>
+              <w:rPr>
+                <w:noProof/>
+                <w:webHidden/>
+              </w:rPr>
+              <w:t>5</w:t>
+            </w:r>
+            <w:r>
+              <w:rPr>
+                <w:noProof/>
+                <w:webHidden/>
+              </w:rPr>
+              <w:fldChar w:fldCharType="end"/>
+            </w:r>
+          </w:hyperlink>
+        </w:p>
+        <w:p>
+          <w:pPr>
+            <w:pStyle w:val="Inhopg3"/>
+            <w:tabs>
+              <w:tab w:val="right" w:leader="dot" w:pos="9350"/>
+            </w:tabs>
+            <w:rPr>
+              <w:rFonts w:eastAsiaTheme="minorEastAsia"/>
+              <w:noProof/>
+            </w:rPr>
+          </w:pPr>
+          <w:hyperlink w:anchor="_Toc68104653" w:history="1">
+            <w:r>
+              <w:rPr>
+                <w:rStyle w:val="Hyperlink"/>
+                <w:noProof/>
+                <w:lang w:val="nl-NL"/>
+              </w:rPr>
+              <w:t>2.4.2 Quiz beheren</w:t>
+            </w:r>
+            <w:r>
+              <w:rPr>
+                <w:noProof/>
+                <w:webHidden/>
+              </w:rPr>
+              <w:tab/>
+            </w:r>
+            <w:r>
+              <w:rPr>
+                <w:noProof/>
+                <w:webHidden/>
+              </w:rPr>
+              <w:fldChar w:fldCharType="begin"/>
+            </w:r>
+            <w:r>
+              <w:rPr>
+                <w:noProof/>
+                <w:webHidden/>
+              </w:rPr>
+              <w:instrText xml:space="preserve"> PAGEREF _Toc68104653 \h </w:instrText>
+            </w:r>
+            <w:r>
+              <w:rPr>
+                <w:noProof/>
+                <w:webHidden/>
+              </w:rPr>
+            </w:r>
+            <w:r>
+              <w:rPr>
+                <w:noProof/>
+                <w:webHidden/>
+              </w:rPr>
+              <w:fldChar w:fldCharType="separate"/>
+            </w:r>
+            <w:r>
+              <w:rPr>
+                <w:noProof/>
+                <w:webHidden/>
+              </w:rPr>
+              <w:t>6</w:t>
+            </w:r>
+            <w:r>
+              <w:rPr>
+                <w:noProof/>
+                <w:webHidden/>
+              </w:rPr>
+              <w:fldChar w:fldCharType="end"/>
+            </w:r>
+          </w:hyperlink>
+        </w:p>
+        <w:p>
+          <w:pPr>
+            <w:pStyle w:val="Inhopg3"/>
+            <w:tabs>
+              <w:tab w:val="right" w:leader="dot" w:pos="9350"/>
+            </w:tabs>
+            <w:rPr>
+              <w:rFonts w:eastAsiaTheme="minorEastAsia"/>
+              <w:noProof/>
+            </w:rPr>
+          </w:pPr>
+          <w:hyperlink w:anchor="_Toc68104654" w:history="1">
+            <w:r>
+              <w:rPr>
+                <w:rStyle w:val="Hyperlink"/>
+                <w:noProof/>
+                <w:lang w:val="nl-NL"/>
+              </w:rPr>
+              <w:t>2.4.3 Credits bijkopen</w:t>
+            </w:r>
+            <w:r>
+              <w:rPr>
+                <w:noProof/>
+                <w:webHidden/>
+              </w:rPr>
+              <w:tab/>
+            </w:r>
+            <w:r>
+              <w:rPr>
+                <w:noProof/>
+                <w:webHidden/>
+              </w:rPr>
+              <w:fldChar w:fldCharType="begin"/>
+            </w:r>
+            <w:r>
+              <w:rPr>
+                <w:noProof/>
+                <w:webHidden/>
+              </w:rPr>
+              <w:instrText xml:space="preserve"> PAGEREF _Toc68104654 \h </w:instrText>
+            </w:r>
+            <w:r>
+              <w:rPr>
+                <w:noProof/>
+                <w:webHidden/>
+              </w:rPr>
+            </w:r>
+            <w:r>
+              <w:rPr>
+                <w:noProof/>
+                <w:webHidden/>
+              </w:rPr>
+              <w:fldChar w:fldCharType="separate"/>
+            </w:r>
+            <w:r>
+              <w:rPr>
+                <w:noProof/>
+                <w:webHidden/>
+              </w:rPr>
+              <w:t>8</w:t>
             </w:r>
             <w:r>
               <w:rPr>
@@ -974,20 +1536,22 @@
               <w:tab w:val="right" w:leader="dot" w:pos="9350"/>
             </w:tabs>
             <w:rPr>
+              <w:rFonts w:eastAsiaTheme="minorEastAsia"/>
               <w:noProof/>
             </w:rPr>
           </w:pPr>
-          <w:hyperlink w:anchor="_Toc68102611" w:history="1">
+          <w:hyperlink w:anchor="_Toc68104655" w:history="1">
             <w:r>
               <w:rPr>
                 <w:rStyle w:val="Hyperlink"/>
                 <w:noProof/>
-                <w:lang w:val="en-GB"/>
+                <w:lang w:val="nl-NL"/>
               </w:rPr>
               <w:t>3.</w:t>
             </w:r>
             <w:r>
               <w:rPr>
+                <w:rFonts w:eastAsiaTheme="minorEastAsia"/>
                 <w:noProof/>
               </w:rPr>
               <w:tab/>
@@ -996,9 +1560,9 @@
               <w:rPr>
                 <w:rStyle w:val="Hyperlink"/>
                 <w:noProof/>
-                <w:lang w:val="en-GB"/>
-              </w:rPr>
-              <w:t>Use-case model</w:t>
+                <w:lang w:val="nl-NL"/>
+              </w:rPr>
+              <w:t>Domeinmodel</w:t>
             </w:r>
             <w:r>
               <w:rPr>
@@ -1019,352 +1583,7 @@
                 <w:noProof/>
                 <w:webHidden/>
               </w:rPr>
-              <w:instrText xml:space="preserve"> PAGEREF _Toc68102611 \h </w:instrText>
-            </w:r>
-            <w:r>
-              <w:rPr>
-                <w:noProof/>
-                <w:webHidden/>
-              </w:rPr>
-            </w:r>
-            <w:r>
-              <w:rPr>
-                <w:noProof/>
-                <w:webHidden/>
-              </w:rPr>
-              <w:fldChar w:fldCharType="separate"/>
-            </w:r>
-            <w:r>
-              <w:rPr>
-                <w:noProof/>
-                <w:webHidden/>
-              </w:rPr>
-              <w:t>5</w:t>
-            </w:r>
-            <w:r>
-              <w:rPr>
-                <w:noProof/>
-                <w:webHidden/>
-              </w:rPr>
-              <w:fldChar w:fldCharType="end"/>
-            </w:r>
-          </w:hyperlink>
-        </w:p>
-        <w:p>
-          <w:pPr>
-            <w:pStyle w:val="Inhopg2"/>
-            <w:tabs>
-              <w:tab w:val="right" w:leader="dot" w:pos="9350"/>
-            </w:tabs>
-            <w:rPr>
-              <w:noProof/>
-            </w:rPr>
-          </w:pPr>
-          <w:hyperlink w:anchor="_Toc68102612" w:history="1">
-            <w:r>
-              <w:rPr>
-                <w:rStyle w:val="Hyperlink"/>
-                <w:noProof/>
-                <w:lang w:val="nl-NL"/>
-              </w:rPr>
-              <w:t>3.1 Quiz spelen</w:t>
-            </w:r>
-            <w:r>
-              <w:rPr>
-                <w:noProof/>
-                <w:webHidden/>
-              </w:rPr>
-              <w:tab/>
-            </w:r>
-            <w:r>
-              <w:rPr>
-                <w:noProof/>
-                <w:webHidden/>
-              </w:rPr>
-              <w:fldChar w:fldCharType="begin"/>
-            </w:r>
-            <w:r>
-              <w:rPr>
-                <w:noProof/>
-                <w:webHidden/>
-              </w:rPr>
-              <w:instrText xml:space="preserve"> PAGEREF _Toc68102612 \h </w:instrText>
-            </w:r>
-            <w:r>
-              <w:rPr>
-                <w:noProof/>
-                <w:webHidden/>
-              </w:rPr>
-            </w:r>
-            <w:r>
-              <w:rPr>
-                <w:noProof/>
-                <w:webHidden/>
-              </w:rPr>
-              <w:fldChar w:fldCharType="separate"/>
-            </w:r>
-            <w:r>
-              <w:rPr>
-                <w:noProof/>
-                <w:webHidden/>
-              </w:rPr>
-              <w:t>5</w:t>
-            </w:r>
-            <w:r>
-              <w:rPr>
-                <w:noProof/>
-                <w:webHidden/>
-              </w:rPr>
-              <w:fldChar w:fldCharType="end"/>
-            </w:r>
-          </w:hyperlink>
-        </w:p>
-        <w:p>
-          <w:pPr>
-            <w:pStyle w:val="Inhopg2"/>
-            <w:tabs>
-              <w:tab w:val="right" w:leader="dot" w:pos="9350"/>
-            </w:tabs>
-            <w:rPr>
-              <w:noProof/>
-            </w:rPr>
-          </w:pPr>
-          <w:hyperlink w:anchor="_Toc68102613" w:history="1">
-            <w:r>
-              <w:rPr>
-                <w:rStyle w:val="Hyperlink"/>
-                <w:noProof/>
-                <w:lang w:val="nl-NL"/>
-              </w:rPr>
-              <w:t>3.2 Quiz beheren</w:t>
-            </w:r>
-            <w:r>
-              <w:rPr>
-                <w:noProof/>
-                <w:webHidden/>
-              </w:rPr>
-              <w:tab/>
-            </w:r>
-            <w:r>
-              <w:rPr>
-                <w:noProof/>
-                <w:webHidden/>
-              </w:rPr>
-              <w:fldChar w:fldCharType="begin"/>
-            </w:r>
-            <w:r>
-              <w:rPr>
-                <w:noProof/>
-                <w:webHidden/>
-              </w:rPr>
-              <w:instrText xml:space="preserve"> PAGEREF _Toc68102613 \h </w:instrText>
-            </w:r>
-            <w:r>
-              <w:rPr>
-                <w:noProof/>
-                <w:webHidden/>
-              </w:rPr>
-            </w:r>
-            <w:r>
-              <w:rPr>
-                <w:noProof/>
-                <w:webHidden/>
-              </w:rPr>
-              <w:fldChar w:fldCharType="separate"/>
-            </w:r>
-            <w:r>
-              <w:rPr>
-                <w:noProof/>
-                <w:webHidden/>
-              </w:rPr>
-              <w:t>6</w:t>
-            </w:r>
-            <w:r>
-              <w:rPr>
-                <w:noProof/>
-                <w:webHidden/>
-              </w:rPr>
-              <w:fldChar w:fldCharType="end"/>
-            </w:r>
-          </w:hyperlink>
-        </w:p>
-        <w:p>
-          <w:pPr>
-            <w:pStyle w:val="Inhopg2"/>
-            <w:tabs>
-              <w:tab w:val="right" w:leader="dot" w:pos="9350"/>
-            </w:tabs>
-            <w:rPr>
-              <w:noProof/>
-            </w:rPr>
-          </w:pPr>
-          <w:hyperlink w:anchor="_Toc68102614" w:history="1">
-            <w:r>
-              <w:rPr>
-                <w:rStyle w:val="Hyperlink"/>
-                <w:noProof/>
-                <w:lang w:val="nl-NL"/>
-              </w:rPr>
-              <w:t>3.3 Credits bijkopen</w:t>
-            </w:r>
-            <w:r>
-              <w:rPr>
-                <w:noProof/>
-                <w:webHidden/>
-              </w:rPr>
-              <w:tab/>
-            </w:r>
-            <w:r>
-              <w:rPr>
-                <w:noProof/>
-                <w:webHidden/>
-              </w:rPr>
-              <w:fldChar w:fldCharType="begin"/>
-            </w:r>
-            <w:r>
-              <w:rPr>
-                <w:noProof/>
-                <w:webHidden/>
-              </w:rPr>
-              <w:instrText xml:space="preserve"> PAGEREF _Toc68102614 \h </w:instrText>
-            </w:r>
-            <w:r>
-              <w:rPr>
-                <w:noProof/>
-                <w:webHidden/>
-              </w:rPr>
-            </w:r>
-            <w:r>
-              <w:rPr>
-                <w:noProof/>
-                <w:webHidden/>
-              </w:rPr>
-              <w:fldChar w:fldCharType="separate"/>
-            </w:r>
-            <w:r>
-              <w:rPr>
-                <w:noProof/>
-                <w:webHidden/>
-              </w:rPr>
-              <w:t>8</w:t>
-            </w:r>
-            <w:r>
-              <w:rPr>
-                <w:noProof/>
-                <w:webHidden/>
-              </w:rPr>
-              <w:fldChar w:fldCharType="end"/>
-            </w:r>
-          </w:hyperlink>
-        </w:p>
-        <w:p>
-          <w:pPr>
-            <w:pStyle w:val="Inhopg2"/>
-            <w:tabs>
-              <w:tab w:val="right" w:leader="dot" w:pos="9350"/>
-            </w:tabs>
-            <w:rPr>
-              <w:noProof/>
-            </w:rPr>
-          </w:pPr>
-          <w:hyperlink w:anchor="_Toc68102615" w:history="1">
-            <w:r>
-              <w:rPr>
-                <w:rStyle w:val="Hyperlink"/>
-                <w:noProof/>
-                <w:lang w:val="nl-NL"/>
-              </w:rPr>
-              <w:t>3.4 Registreren</w:t>
-            </w:r>
-            <w:r>
-              <w:rPr>
-                <w:noProof/>
-                <w:webHidden/>
-              </w:rPr>
-              <w:tab/>
-            </w:r>
-            <w:r>
-              <w:rPr>
-                <w:noProof/>
-                <w:webHidden/>
-              </w:rPr>
-              <w:fldChar w:fldCharType="begin"/>
-            </w:r>
-            <w:r>
-              <w:rPr>
-                <w:noProof/>
-                <w:webHidden/>
-              </w:rPr>
-              <w:instrText xml:space="preserve"> PAGEREF _Toc68102615 \h </w:instrText>
-            </w:r>
-            <w:r>
-              <w:rPr>
-                <w:noProof/>
-                <w:webHidden/>
-              </w:rPr>
-            </w:r>
-            <w:r>
-              <w:rPr>
-                <w:noProof/>
-                <w:webHidden/>
-              </w:rPr>
-              <w:fldChar w:fldCharType="separate"/>
-            </w:r>
-            <w:r>
-              <w:rPr>
-                <w:noProof/>
-                <w:webHidden/>
-              </w:rPr>
-              <w:t>9</w:t>
-            </w:r>
-            <w:r>
-              <w:rPr>
-                <w:noProof/>
-                <w:webHidden/>
-              </w:rPr>
-              <w:fldChar w:fldCharType="end"/>
-            </w:r>
-          </w:hyperlink>
-        </w:p>
-        <w:p>
-          <w:pPr>
-            <w:pStyle w:val="Inhopg1"/>
-            <w:tabs>
-              <w:tab w:val="right" w:leader="dot" w:pos="9350"/>
-            </w:tabs>
-            <w:rPr>
-              <w:noProof/>
-            </w:rPr>
-          </w:pPr>
-          <w:hyperlink w:anchor="_Toc68102616" w:history="1">
-            <w:r>
-              <w:rPr>
-                <w:rStyle w:val="Hyperlink"/>
-                <w:noProof/>
-                <w:lang w:val="nl-NL"/>
-              </w:rPr>
-              <w:t>4. Requirements</w:t>
-            </w:r>
-            <w:r>
-              <w:rPr>
-                <w:noProof/>
-                <w:webHidden/>
-              </w:rPr>
-              <w:tab/>
-            </w:r>
-            <w:r>
-              <w:rPr>
-                <w:noProof/>
-                <w:webHidden/>
-              </w:rPr>
-              <w:fldChar w:fldCharType="begin"/>
-            </w:r>
-            <w:r>
-              <w:rPr>
-                <w:noProof/>
-                <w:webHidden/>
-              </w:rPr>
-              <w:instrText xml:space="preserve"> PAGEREF _Toc68102616 \h </w:instrText>
+              <w:instrText xml:space="preserve"> PAGEREF _Toc68104655 \h </w:instrText>
             </w:r>
             <w:r>
               <w:rPr>
@@ -1431,7 +1650,7 @@
           <w:lang w:val="en-GB"/>
         </w:rPr>
       </w:pPr>
-      <w:bookmarkStart w:id="1" w:name="_Toc68102607"/>
+      <w:bookmarkStart w:id="0" w:name="_Toc68104640"/>
       <w:proofErr w:type="spellStart"/>
       <w:r>
         <w:rPr>
@@ -1440,7 +1659,7 @@
         <w:lastRenderedPageBreak/>
         <w:t>Inleiding</w:t>
       </w:r>
-      <w:bookmarkEnd w:id="1"/>
+      <w:bookmarkEnd w:id="0"/>
       <w:proofErr w:type="spellEnd"/>
     </w:p>
     <w:p>
@@ -1461,7 +1680,7 @@
           <w:lang w:val="en-GB"/>
         </w:rPr>
       </w:pPr>
-      <w:bookmarkStart w:id="2" w:name="_Toc68102608"/>
+      <w:bookmarkStart w:id="1" w:name="_Toc68104641"/>
       <w:proofErr w:type="spellStart"/>
       <w:r>
         <w:rPr>
@@ -1483,7 +1702,7 @@
         </w:rPr>
         <w:t>omschrijving</w:t>
       </w:r>
-      <w:bookmarkEnd w:id="2"/>
+      <w:bookmarkEnd w:id="1"/>
       <w:proofErr w:type="spellEnd"/>
     </w:p>
     <w:p>
@@ -1512,7 +1731,7 @@
           <w:lang w:val="en-GB"/>
         </w:rPr>
       </w:pPr>
-      <w:bookmarkStart w:id="3" w:name="_Toc68102609"/>
+      <w:bookmarkStart w:id="2" w:name="_Toc68104642"/>
       <w:proofErr w:type="spellStart"/>
       <w:r>
         <w:rPr>
@@ -1520,7 +1739,7 @@
         </w:rPr>
         <w:t>Actoren</w:t>
       </w:r>
-      <w:bookmarkEnd w:id="3"/>
+      <w:bookmarkEnd w:id="2"/>
       <w:proofErr w:type="spellEnd"/>
     </w:p>
     <w:p>
@@ -1547,96 +1766,79 @@
           <w:lang w:val="en-GB"/>
         </w:rPr>
       </w:pPr>
-      <w:bookmarkStart w:id="4" w:name="_Toc68102610"/>
+      <w:bookmarkStart w:id="3" w:name="_Toc68104643"/>
+      <w:r>
+        <w:rPr>
+          <w:lang w:val="en-GB"/>
+        </w:rPr>
+        <w:lastRenderedPageBreak/>
+        <w:t>Use-case model</w:t>
+      </w:r>
+      <w:bookmarkEnd w:id="3"/>
+    </w:p>
+    <w:p>
+      <w:pPr>
+        <w:pStyle w:val="Kop2"/>
+        <w:numPr>
+          <w:ilvl w:val="1"/>
+          <w:numId w:val="1"/>
+        </w:numPr>
+        <w:spacing w:after="240"/>
+        <w:rPr>
+          <w:lang w:val="nl-NL"/>
+        </w:rPr>
+      </w:pPr>
+      <w:bookmarkStart w:id="4" w:name="_Toc68104644"/>
+      <w:r>
+        <w:rPr>
+          <w:lang w:val="nl-NL"/>
+        </w:rPr>
+        <w:t>Brief format</w:t>
+      </w:r>
+      <w:r>
+        <w:rPr>
+          <w:lang w:val="nl-NL"/>
+        </w:rPr>
+        <w:t xml:space="preserve"> </w:t>
+      </w:r>
       <w:proofErr w:type="spellStart"/>
       <w:r>
         <w:rPr>
-          <w:lang w:val="en-GB"/>
-        </w:rPr>
-        <w:lastRenderedPageBreak/>
-        <w:t>Domeinmodel</w:t>
+          <w:lang w:val="nl-NL"/>
+        </w:rPr>
+        <w:t>usecases</w:t>
       </w:r>
       <w:bookmarkEnd w:id="4"/>
       <w:proofErr w:type="spellEnd"/>
     </w:p>
     <w:p>
       <w:pPr>
-        <w:rPr>
-          <w:rFonts w:asciiTheme="majorHAnsi" w:eastAsiaTheme="majorEastAsia" w:hAnsiTheme="majorHAnsi" w:cstheme="majorBidi"/>
-          <w:color w:val="2E74B5" w:themeColor="accent1" w:themeShade="BF"/>
-          <w:sz w:val="32"/>
-          <w:szCs w:val="32"/>
-          <w:lang w:val="en-GB"/>
-        </w:rPr>
-      </w:pPr>
-      <w:r>
-        <w:rPr>
-          <w:lang w:val="en-GB"/>
-        </w:rPr>
-        <w:br w:type="page"/>
-      </w:r>
-    </w:p>
-    <w:p>
-      <w:pPr>
-        <w:pStyle w:val="Kop1"/>
-        <w:numPr>
-          <w:ilvl w:val="0"/>
-          <w:numId w:val="1"/>
-        </w:numPr>
-        <w:rPr>
-          <w:lang w:val="en-GB"/>
-        </w:rPr>
-      </w:pPr>
-      <w:bookmarkStart w:id="5" w:name="_Toc68102611"/>
-      <w:r>
-        <w:rPr>
-          <w:lang w:val="en-GB"/>
-        </w:rPr>
-        <w:lastRenderedPageBreak/>
-        <w:t>Use-case model</w:t>
+        <w:pStyle w:val="Kop3"/>
+        <w:rPr>
+          <w:lang w:val="nl-NL"/>
+        </w:rPr>
+      </w:pPr>
+      <w:bookmarkStart w:id="5" w:name="_Toc68104617"/>
+      <w:bookmarkStart w:id="6" w:name="_Toc68104645"/>
+      <w:r>
+        <w:rPr>
+          <w:lang w:val="nl-NL"/>
+        </w:rPr>
+        <w:t>Quiz sp</w:t>
+      </w:r>
+      <w:r>
+        <w:rPr>
+          <w:lang w:val="nl-NL"/>
+        </w:rPr>
+        <w:t>el</w:t>
+      </w:r>
+      <w:r>
+        <w:rPr>
+          <w:lang w:val="nl-NL"/>
+        </w:rPr>
+        <w:t>en</w:t>
       </w:r>
       <w:bookmarkEnd w:id="5"/>
-    </w:p>
-    <w:p>
-      <w:pPr>
-        <w:rPr>
-          <w:lang w:val="en-GB"/>
-        </w:rPr>
-      </w:pPr>
-    </w:p>
-    <w:p>
-      <w:pPr>
-        <w:pStyle w:val="Kop2"/>
-        <w:spacing w:after="240"/>
-        <w:rPr>
-          <w:lang w:val="nl-NL"/>
-        </w:rPr>
-      </w:pPr>
-      <w:bookmarkStart w:id="6" w:name="_Toc68102612"/>
-      <w:r>
-        <w:rPr>
-          <w:lang w:val="nl-NL"/>
-        </w:rPr>
-        <w:t>3</w:t>
-      </w:r>
-      <w:r>
-        <w:rPr>
-          <w:lang w:val="nl-NL"/>
-        </w:rPr>
-        <w:t>.1 Quiz sp</w:t>
-      </w:r>
-      <w:r>
-        <w:rPr>
-          <w:lang w:val="nl-NL"/>
-        </w:rPr>
-        <w:t>el</w:t>
-      </w:r>
-      <w:r>
-        <w:rPr>
-          <w:lang w:val="nl-NL"/>
-        </w:rPr>
-        <w:t>en</w:t>
-      </w:r>
       <w:bookmarkEnd w:id="6"/>
     </w:p>
     <w:p>
@@ -1670,6 +1872,701 @@
           <w:lang w:val="nl-NL"/>
         </w:rPr>
         <w:t>s van alle uitgevoerde acties.</w:t>
+      </w:r>
+    </w:p>
+    <w:p>
+      <w:pPr>
+        <w:pStyle w:val="Kop3"/>
+        <w:rPr>
+          <w:lang w:val="nl-NL"/>
+        </w:rPr>
+      </w:pPr>
+      <w:bookmarkStart w:id="7" w:name="_Toc68104618"/>
+      <w:bookmarkStart w:id="8" w:name="_Toc68104646"/>
+      <w:r>
+        <w:rPr>
+          <w:lang w:val="nl-NL"/>
+        </w:rPr>
+        <w:t>Quiz beheren</w:t>
+      </w:r>
+      <w:bookmarkEnd w:id="7"/>
+      <w:bookmarkEnd w:id="8"/>
+    </w:p>
+    <w:p>
+      <w:pPr>
+        <w:rPr>
+          <w:lang w:val="nl-NL"/>
+        </w:rPr>
+      </w:pPr>
+      <w:r>
+        <w:rPr>
+          <w:lang w:val="nl-NL"/>
+        </w:rPr>
+        <w:t xml:space="preserve">Een medewerker geeft aan de quizzen te willen beheren. Het systeem geeft een overzicht van de reeds bestaande quizzen en vragen alsmede de mogelijkheid een nieuwe vraag of quiz toe te voegen. De medewerker geeft aan welke gegevens hij wilt wijzigen of toevoegen en voert deze door. Deze stappen worden doorlopen tot de medewerker tevreden is met de doorgevoerde wijzigingen en geeft aan dat deze opgeslagen moeten worden. </w:t>
+      </w:r>
+    </w:p>
+    <w:p>
+      <w:pPr>
+        <w:pStyle w:val="Kop3"/>
+        <w:rPr>
+          <w:lang w:val="nl-NL"/>
+        </w:rPr>
+      </w:pPr>
+      <w:bookmarkStart w:id="9" w:name="_Toc68104619"/>
+      <w:bookmarkStart w:id="10" w:name="_Toc68104647"/>
+      <w:r>
+        <w:rPr>
+          <w:lang w:val="nl-NL"/>
+        </w:rPr>
+        <w:t>Registreren</w:t>
+      </w:r>
+      <w:bookmarkEnd w:id="9"/>
+      <w:bookmarkEnd w:id="10"/>
+    </w:p>
+    <w:p>
+      <w:pPr>
+        <w:rPr>
+          <w:lang w:val="nl-NL"/>
+        </w:rPr>
+      </w:pPr>
+      <w:r>
+        <w:rPr>
+          <w:lang w:val="nl-NL"/>
+        </w:rPr>
+        <w:t>Een klant geeft aan zi</w:t>
+      </w:r>
+      <w:r>
+        <w:rPr>
+          <w:lang w:val="nl-NL"/>
+        </w:rPr>
+        <w:t xml:space="preserve">ch te willen registreren. Het systeem vraagt om een gebruikersnaam en wachtwoord. Vervolgens maakt het systeem een account aan op basis van deze gegevens. De speler ontvangt een startsaldo van 1000 </w:t>
+      </w:r>
+      <w:proofErr w:type="spellStart"/>
+      <w:r>
+        <w:rPr>
+          <w:lang w:val="nl-NL"/>
+        </w:rPr>
+        <w:t>credits</w:t>
+      </w:r>
+      <w:proofErr w:type="spellEnd"/>
+      <w:r>
+        <w:rPr>
+          <w:lang w:val="nl-NL"/>
+        </w:rPr>
+        <w:t xml:space="preserve"> en kan voortaan inloggen met de opgegeven gegevens.</w:t>
+      </w:r>
+    </w:p>
+    <w:p>
+      <w:pPr>
+        <w:pStyle w:val="Kop3"/>
+        <w:rPr>
+          <w:lang w:val="nl-NL"/>
+        </w:rPr>
+      </w:pPr>
+      <w:bookmarkStart w:id="11" w:name="_Toc68104620"/>
+      <w:bookmarkStart w:id="12" w:name="_Toc68104648"/>
+      <w:proofErr w:type="spellStart"/>
+      <w:r>
+        <w:rPr>
+          <w:lang w:val="nl-NL"/>
+        </w:rPr>
+        <w:t>Credits</w:t>
+      </w:r>
+      <w:proofErr w:type="spellEnd"/>
+      <w:r>
+        <w:rPr>
+          <w:lang w:val="nl-NL"/>
+        </w:rPr>
+        <w:t xml:space="preserve"> bijkopen</w:t>
+      </w:r>
+      <w:bookmarkEnd w:id="11"/>
+      <w:bookmarkEnd w:id="12"/>
+    </w:p>
+    <w:p>
+      <w:pPr>
+        <w:rPr>
+          <w:lang w:val="nl-NL"/>
+        </w:rPr>
+      </w:pPr>
+      <w:r>
+        <w:rPr>
+          <w:lang w:val="nl-NL"/>
+        </w:rPr>
+        <w:t xml:space="preserve">Een speler geeft aan </w:t>
+      </w:r>
+      <w:proofErr w:type="spellStart"/>
+      <w:r>
+        <w:rPr>
+          <w:lang w:val="nl-NL"/>
+        </w:rPr>
+        <w:t>credits</w:t>
+      </w:r>
+      <w:proofErr w:type="spellEnd"/>
+      <w:r>
+        <w:rPr>
+          <w:lang w:val="nl-NL"/>
+        </w:rPr>
+        <w:t xml:space="preserve"> te willen bijkopen. Het systeem toont een keuze menu voor het aantal </w:t>
+      </w:r>
+      <w:proofErr w:type="spellStart"/>
+      <w:r>
+        <w:rPr>
+          <w:lang w:val="nl-NL"/>
+        </w:rPr>
+        <w:t>credits</w:t>
+      </w:r>
+      <w:proofErr w:type="spellEnd"/>
+      <w:r>
+        <w:rPr>
+          <w:lang w:val="nl-NL"/>
+        </w:rPr>
+        <w:t xml:space="preserve"> en de daar bijhorende kosten. De speler maakt een keuze en wordt doorgestuurd naar de afhandeling van de betaling. Na het succesvol afhandelen van de betaling krijgt de klant een succesmelding en zijn de </w:t>
+      </w:r>
+      <w:proofErr w:type="spellStart"/>
+      <w:r>
+        <w:rPr>
+          <w:lang w:val="nl-NL"/>
+        </w:rPr>
+        <w:t>credits</w:t>
+      </w:r>
+      <w:proofErr w:type="spellEnd"/>
+      <w:r>
+        <w:rPr>
+          <w:lang w:val="nl-NL"/>
+        </w:rPr>
+        <w:t xml:space="preserve"> aan zijn account toegevoegd. </w:t>
+      </w:r>
+      <w:bookmarkStart w:id="13" w:name="_GoBack"/>
+      <w:bookmarkEnd w:id="13"/>
+    </w:p>
+    <w:p>
+      <w:pPr>
+        <w:pStyle w:val="Kop2"/>
+        <w:numPr>
+          <w:ilvl w:val="1"/>
+          <w:numId w:val="1"/>
+        </w:numPr>
+        <w:rPr>
+          <w:lang w:val="nl-NL"/>
+        </w:rPr>
+      </w:pPr>
+      <w:bookmarkStart w:id="14" w:name="_Toc68104649"/>
+      <w:proofErr w:type="spellStart"/>
+      <w:r>
+        <w:rPr>
+          <w:lang w:val="nl-NL"/>
+        </w:rPr>
+        <w:t>Requirements</w:t>
+      </w:r>
+      <w:bookmarkEnd w:id="14"/>
+      <w:proofErr w:type="spellEnd"/>
+    </w:p>
+    <w:p>
+      <w:pPr>
+        <w:rPr>
+          <w:b/>
+          <w:bCs/>
+        </w:rPr>
+      </w:pPr>
+      <w:r>
+        <w:rPr>
+          <w:b/>
+          <w:bCs/>
+        </w:rPr>
+        <w:t>Functionality</w:t>
+      </w:r>
+    </w:p>
+    <w:p>
+      <w:pPr>
+        <w:pStyle w:val="Lijstalinea"/>
+        <w:numPr>
+          <w:ilvl w:val="0"/>
+          <w:numId w:val="2"/>
+        </w:numPr>
+        <w:rPr>
+          <w:lang w:val="nl-NL"/>
+        </w:rPr>
+      </w:pPr>
+      <w:r>
+        <w:rPr>
+          <w:lang w:val="nl-NL"/>
+        </w:rPr>
+        <w:t>Het systeem moet geregistreerde spelers de mogelijkheid bieden in te loggen op basis van hun emailadres en wachtwoord.</w:t>
+      </w:r>
+    </w:p>
+    <w:p>
+      <w:pPr>
+        <w:pStyle w:val="Lijstalinea"/>
+        <w:numPr>
+          <w:ilvl w:val="0"/>
+          <w:numId w:val="2"/>
+        </w:numPr>
+        <w:rPr>
+          <w:lang w:val="nl-NL"/>
+        </w:rPr>
+      </w:pPr>
+      <w:r>
+        <w:rPr>
+          <w:lang w:val="nl-NL"/>
+        </w:rPr>
+        <w:t xml:space="preserve">Het systeem moet in staat zijn het aantal </w:t>
+      </w:r>
+      <w:proofErr w:type="spellStart"/>
+      <w:r>
+        <w:rPr>
+          <w:lang w:val="nl-NL"/>
+        </w:rPr>
+        <w:t>credits</w:t>
+      </w:r>
+      <w:proofErr w:type="spellEnd"/>
+      <w:r>
+        <w:rPr>
+          <w:lang w:val="nl-NL"/>
+        </w:rPr>
+        <w:t xml:space="preserve"> van een geregistreerde speler bij te houden.</w:t>
+      </w:r>
+    </w:p>
+    <w:p>
+      <w:pPr>
+        <w:pStyle w:val="Lijstalinea"/>
+        <w:numPr>
+          <w:ilvl w:val="0"/>
+          <w:numId w:val="2"/>
+        </w:numPr>
+        <w:rPr>
+          <w:lang w:val="nl-NL"/>
+        </w:rPr>
+      </w:pPr>
+      <w:r>
+        <w:rPr>
+          <w:lang w:val="nl-NL"/>
+        </w:rPr>
+        <w:t>Het systeem moet bij kunnen houden welke quizzen en speler heeft gespeeld.</w:t>
+      </w:r>
+    </w:p>
+    <w:p>
+      <w:pPr>
+        <w:rPr>
+          <w:b/>
+          <w:bCs/>
+          <w:lang w:val="nl-NL"/>
+        </w:rPr>
+      </w:pPr>
+      <w:proofErr w:type="spellStart"/>
+      <w:r>
+        <w:rPr>
+          <w:b/>
+          <w:bCs/>
+          <w:lang w:val="nl-NL"/>
+        </w:rPr>
+        <w:t>Usability</w:t>
+      </w:r>
+      <w:proofErr w:type="spellEnd"/>
+    </w:p>
+    <w:p>
+      <w:pPr>
+        <w:pStyle w:val="Lijstalinea"/>
+        <w:numPr>
+          <w:ilvl w:val="0"/>
+          <w:numId w:val="3"/>
+        </w:numPr>
+        <w:rPr>
+          <w:lang w:val="nl-NL"/>
+        </w:rPr>
+      </w:pPr>
+      <w:r>
+        <w:rPr>
+          <w:lang w:val="nl-NL"/>
+        </w:rPr>
+        <w:t>De tekst binnen de applicatie moet in het Nederlands zijn.</w:t>
+      </w:r>
+    </w:p>
+    <w:p>
+      <w:pPr>
+        <w:rPr>
+          <w:b/>
+          <w:bCs/>
+          <w:lang w:val="nl-NL"/>
+        </w:rPr>
+      </w:pPr>
+      <w:proofErr w:type="spellStart"/>
+      <w:r>
+        <w:rPr>
+          <w:b/>
+          <w:bCs/>
+          <w:lang w:val="nl-NL"/>
+        </w:rPr>
+        <w:t>Reliability</w:t>
+      </w:r>
+      <w:proofErr w:type="spellEnd"/>
+    </w:p>
+    <w:p>
+      <w:pPr>
+        <w:rPr>
+          <w:b/>
+          <w:bCs/>
+          <w:lang w:val="nl-NL"/>
+        </w:rPr>
+      </w:pPr>
+      <w:r>
+        <w:rPr>
+          <w:b/>
+          <w:bCs/>
+          <w:lang w:val="nl-NL"/>
+        </w:rPr>
+        <w:t>Performance</w:t>
+      </w:r>
+    </w:p>
+    <w:p>
+      <w:pPr>
+        <w:pStyle w:val="Lijstalinea"/>
+        <w:numPr>
+          <w:ilvl w:val="0"/>
+          <w:numId w:val="4"/>
+        </w:numPr>
+        <w:rPr>
+          <w:lang w:val="nl-NL"/>
+        </w:rPr>
+      </w:pPr>
+      <w:r>
+        <w:rPr>
+          <w:lang w:val="nl-NL"/>
+        </w:rPr>
+        <w:t>Het nakijken van de vragen mag niet langer dan 1 seconde duren.</w:t>
+      </w:r>
+    </w:p>
+    <w:p>
+      <w:pPr>
+        <w:pStyle w:val="Lijstalinea"/>
+        <w:numPr>
+          <w:ilvl w:val="0"/>
+          <w:numId w:val="4"/>
+        </w:numPr>
+        <w:rPr>
+          <w:lang w:val="nl-NL"/>
+        </w:rPr>
+      </w:pPr>
+      <w:r>
+        <w:rPr>
+          <w:lang w:val="nl-NL"/>
+        </w:rPr>
+        <w:t>Het controleren van het gemaakte woorden mag niet langer dan 1 seconde duren.</w:t>
+      </w:r>
+    </w:p>
+    <w:p>
+      <w:pPr>
+        <w:pStyle w:val="Lijstalinea"/>
+        <w:numPr>
+          <w:ilvl w:val="0"/>
+          <w:numId w:val="4"/>
+        </w:numPr>
+        <w:rPr>
+          <w:lang w:val="nl-NL"/>
+        </w:rPr>
+      </w:pPr>
+      <w:r>
+        <w:rPr>
+          <w:lang w:val="nl-NL"/>
+        </w:rPr>
+        <w:t>Het uitrekenen van de eindscore mag niet langer dan 1 seconde duren.</w:t>
+      </w:r>
+    </w:p>
+    <w:p>
+      <w:pPr>
+        <w:rPr>
+          <w:b/>
+          <w:bCs/>
+          <w:lang w:val="nl-NL"/>
+        </w:rPr>
+      </w:pPr>
+      <w:proofErr w:type="spellStart"/>
+      <w:r>
+        <w:rPr>
+          <w:b/>
+          <w:bCs/>
+          <w:lang w:val="nl-NL"/>
+        </w:rPr>
+        <w:t>Supportability</w:t>
+      </w:r>
+      <w:proofErr w:type="spellEnd"/>
+    </w:p>
+    <w:p>
+      <w:pPr>
+        <w:pStyle w:val="Lijstalinea"/>
+        <w:numPr>
+          <w:ilvl w:val="0"/>
+          <w:numId w:val="5"/>
+        </w:numPr>
+        <w:rPr>
+          <w:lang w:val="nl-NL"/>
+        </w:rPr>
+      </w:pPr>
+      <w:r>
+        <w:rPr>
+          <w:lang w:val="nl-NL"/>
+        </w:rPr>
+        <w:lastRenderedPageBreak/>
+        <w:t xml:space="preserve">De functionaliteit voor het uitreken van de eindscore moet zo geïmplementeerd worden dat deze later door </w:t>
+      </w:r>
+      <w:r>
+        <w:rPr>
+          <w:lang w:val="nl-NL"/>
+        </w:rPr>
+        <w:t>é</w:t>
+      </w:r>
+      <w:r>
+        <w:rPr>
+          <w:lang w:val="nl-NL"/>
+        </w:rPr>
+        <w:t xml:space="preserve">én persoon binnen één dag te gewijzigd kan worden zonder dat hier andere delen van de applicatie voor te moeten wijzigen. </w:t>
+      </w:r>
+    </w:p>
+    <w:p>
+      <w:pPr>
+        <w:pStyle w:val="Lijstalinea"/>
+        <w:numPr>
+          <w:ilvl w:val="0"/>
+          <w:numId w:val="5"/>
+        </w:numPr>
+        <w:rPr>
+          <w:lang w:val="nl-NL"/>
+        </w:rPr>
+      </w:pPr>
+      <w:r>
+        <w:rPr>
+          <w:lang w:val="nl-NL"/>
+        </w:rPr>
+        <w:t xml:space="preserve">Het toevoegen van ondersteuningen voor meerdere talen moet door één persoon binnen één dag doorgevoerd kunnen worden mitst de benodigde tekst in de desbetreffende taal beschikbaar is. </w:t>
+      </w:r>
+    </w:p>
+    <w:p>
+      <w:pPr>
+        <w:rPr>
+          <w:b/>
+          <w:bCs/>
+          <w:lang w:val="nl-NL"/>
+        </w:rPr>
+      </w:pPr>
+      <w:r>
+        <w:rPr>
+          <w:b/>
+          <w:bCs/>
+          <w:lang w:val="nl-NL"/>
+        </w:rPr>
+        <w:t>+</w:t>
+      </w:r>
+    </w:p>
+    <w:p>
+      <w:pPr>
+        <w:pStyle w:val="Lijstalinea"/>
+        <w:numPr>
+          <w:ilvl w:val="0"/>
+          <w:numId w:val="6"/>
+        </w:numPr>
+        <w:rPr>
+          <w:lang w:val="nl-NL"/>
+        </w:rPr>
+      </w:pPr>
+      <w:r>
+        <w:rPr>
+          <w:lang w:val="nl-NL"/>
+        </w:rPr>
+        <w:t xml:space="preserve">Het controleren van het woord moet m.b.v. een externe </w:t>
+      </w:r>
+      <w:proofErr w:type="spellStart"/>
+      <w:r>
+        <w:rPr>
+          <w:lang w:val="nl-NL"/>
+        </w:rPr>
+        <w:t>library</w:t>
+      </w:r>
+      <w:proofErr w:type="spellEnd"/>
+      <w:r>
+        <w:rPr>
+          <w:lang w:val="nl-NL"/>
+        </w:rPr>
+        <w:t xml:space="preserve"> gebeuren.</w:t>
+      </w:r>
+    </w:p>
+    <w:p>
+      <w:pPr>
+        <w:pStyle w:val="Kop2"/>
+        <w:numPr>
+          <w:ilvl w:val="1"/>
+          <w:numId w:val="1"/>
+        </w:numPr>
+        <w:rPr>
+          <w:lang w:val="nl-NL"/>
+        </w:rPr>
+      </w:pPr>
+      <w:bookmarkStart w:id="15" w:name="_Toc68104650"/>
+      <w:proofErr w:type="spellStart"/>
+      <w:r>
+        <w:rPr>
+          <w:lang w:val="nl-NL"/>
+        </w:rPr>
+        <w:t>Usecase</w:t>
+      </w:r>
+      <w:proofErr w:type="spellEnd"/>
+      <w:r>
+        <w:rPr>
+          <w:lang w:val="nl-NL"/>
+        </w:rPr>
+        <w:t xml:space="preserve"> prioritering</w:t>
+      </w:r>
+      <w:bookmarkEnd w:id="15"/>
+    </w:p>
+    <w:p>
+      <w:pPr>
+        <w:pStyle w:val="Lijstalinea"/>
+        <w:numPr>
+          <w:ilvl w:val="0"/>
+          <w:numId w:val="7"/>
+        </w:numPr>
+        <w:rPr>
+          <w:lang w:val="nl-NL"/>
+        </w:rPr>
+      </w:pPr>
+      <w:r>
+        <w:rPr>
+          <w:lang w:val="nl-NL"/>
+        </w:rPr>
+        <w:t>Quiz spelen.</w:t>
+      </w:r>
+    </w:p>
+    <w:p>
+      <w:pPr>
+        <w:pStyle w:val="Lijstalinea"/>
+        <w:numPr>
+          <w:ilvl w:val="0"/>
+          <w:numId w:val="7"/>
+        </w:numPr>
+        <w:rPr>
+          <w:lang w:val="nl-NL"/>
+        </w:rPr>
+      </w:pPr>
+      <w:r>
+        <w:rPr>
+          <w:lang w:val="nl-NL"/>
+        </w:rPr>
+        <w:t>Quiz beheren.</w:t>
+      </w:r>
+    </w:p>
+    <w:p>
+      <w:pPr>
+        <w:pStyle w:val="Lijstalinea"/>
+        <w:numPr>
+          <w:ilvl w:val="0"/>
+          <w:numId w:val="7"/>
+        </w:numPr>
+        <w:rPr>
+          <w:lang w:val="nl-NL"/>
+        </w:rPr>
+      </w:pPr>
+      <w:proofErr w:type="spellStart"/>
+      <w:r>
+        <w:rPr>
+          <w:lang w:val="nl-NL"/>
+        </w:rPr>
+        <w:t>Credits</w:t>
+      </w:r>
+      <w:proofErr w:type="spellEnd"/>
+      <w:r>
+        <w:rPr>
+          <w:lang w:val="nl-NL"/>
+        </w:rPr>
+        <w:t xml:space="preserve"> bijkopen.</w:t>
+      </w:r>
+    </w:p>
+    <w:p>
+      <w:pPr>
+        <w:pStyle w:val="Lijstalinea"/>
+        <w:numPr>
+          <w:ilvl w:val="0"/>
+          <w:numId w:val="7"/>
+        </w:numPr>
+        <w:rPr>
+          <w:lang w:val="nl-NL"/>
+        </w:rPr>
+      </w:pPr>
+      <w:r>
+        <w:rPr>
+          <w:lang w:val="nl-NL"/>
+        </w:rPr>
+        <w:t>Registreren.</w:t>
+      </w:r>
+    </w:p>
+    <w:p>
+      <w:pPr>
+        <w:pStyle w:val="Kop2"/>
+        <w:numPr>
+          <w:ilvl w:val="1"/>
+          <w:numId w:val="1"/>
+        </w:numPr>
+        <w:rPr>
+          <w:lang w:val="nl-NL"/>
+        </w:rPr>
+      </w:pPr>
+      <w:bookmarkStart w:id="16" w:name="_Toc68104651"/>
+      <w:proofErr w:type="spellStart"/>
+      <w:r>
+        <w:rPr>
+          <w:lang w:val="nl-NL"/>
+        </w:rPr>
+        <w:t>Fully-dressed</w:t>
+      </w:r>
+      <w:proofErr w:type="spellEnd"/>
+      <w:r>
+        <w:rPr>
+          <w:lang w:val="nl-NL"/>
+        </w:rPr>
+        <w:t xml:space="preserve"> </w:t>
+      </w:r>
+      <w:proofErr w:type="spellStart"/>
+      <w:r>
+        <w:rPr>
+          <w:lang w:val="nl-NL"/>
+        </w:rPr>
+        <w:t>usecases</w:t>
+      </w:r>
+      <w:bookmarkEnd w:id="16"/>
+      <w:proofErr w:type="spellEnd"/>
+    </w:p>
+    <w:p>
+      <w:pPr>
+        <w:pStyle w:val="Kop3"/>
+        <w:rPr>
+          <w:rFonts w:asciiTheme="minorHAnsi" w:hAnsiTheme="minorHAnsi"/>
+          <w:lang w:val="en-GB"/>
+        </w:rPr>
+      </w:pPr>
+      <w:bookmarkStart w:id="17" w:name="_Toc68104652"/>
+      <w:r>
+        <w:rPr>
+          <w:lang w:val="en-GB"/>
+        </w:rPr>
+        <w:t xml:space="preserve">2.4.1 </w:t>
+      </w:r>
+      <w:r>
+        <w:rPr>
+          <w:lang w:val="en-GB"/>
+        </w:rPr>
+        <w:t xml:space="preserve">Quiz </w:t>
+      </w:r>
+      <w:proofErr w:type="spellStart"/>
+      <w:r>
+        <w:rPr>
+          <w:lang w:val="en-GB"/>
+        </w:rPr>
+        <w:t>spelen</w:t>
+      </w:r>
+      <w:bookmarkEnd w:id="17"/>
+      <w:proofErr w:type="spellEnd"/>
+      <w:r>
+        <w:rPr>
+          <w:lang w:val="en-GB"/>
+        </w:rPr>
+        <w:t xml:space="preserve"> </w:t>
       </w:r>
     </w:p>
     <w:tbl>
@@ -1855,7 +2752,13 @@
               <w:rPr>
                 <w:lang w:val="nl-NL"/>
               </w:rPr>
-              <w:t xml:space="preserve"> heeft en start de quiz wanneer dit het geval is. Na het invullen van de vragen krijgt de speler een letter voor elk juist beantwoorde vraag. Met deze letters probeert de speler een zo lang mogelijk woord te vormen. Het systeem controleert het woord en bepaald een score op basis van alle uitgevoerde acties.  </w:t>
+              <w:t xml:space="preserve"> heeft en start de quiz wanneer dit het geval is. Na het invullen van de vragen krijgt de speler een letter voor elk juist beantwoorde vraag. Met deze letters probeert de speler een zo lang mogelijk woord te vormen. Het systeem controleert het woord en bepaald een score op basi</w:t>
+            </w:r>
+            <w:r>
+              <w:rPr>
+                <w:lang w:val="nl-NL"/>
+              </w:rPr>
+              <w:t>s van alle uitgevoerde acties.</w:t>
             </w:r>
           </w:p>
         </w:tc>
@@ -2007,7 +2910,15 @@
                 <w:bCs/>
                 <w:lang w:val="nl-NL"/>
               </w:rPr>
-              <w:t>credits</w:t>
+              <w:t>cr</w:t>
+            </w:r>
+            <w:r>
+              <w:rPr>
+                <w:rFonts w:cstheme="minorHAnsi"/>
+                <w:bCs/>
+                <w:lang w:val="nl-NL"/>
+              </w:rPr>
+              <w:t>edits</w:t>
             </w:r>
             <w:proofErr w:type="spellEnd"/>
             <w:r>
@@ -2016,34 +2927,8 @@
                 <w:bCs/>
                 <w:lang w:val="nl-NL"/>
               </w:rPr>
-              <w:t xml:space="preserve"> zijn van account </w:t>
-            </w:r>
-            <w:proofErr w:type="gramStart"/>
-            <w:r>
-              <w:rPr>
-                <w:rFonts w:cstheme="minorHAnsi"/>
-                <w:bCs/>
-                <w:lang w:val="nl-NL"/>
-              </w:rPr>
-              <w:t xml:space="preserve">gehaald. </w:t>
-            </w:r>
-            <w:r>
-              <w:rPr>
-                <w:rFonts w:cstheme="minorHAnsi"/>
-                <w:b/>
-                <w:lang w:val="nl-NL"/>
-              </w:rPr>
-              <w:t xml:space="preserve"> </w:t>
-            </w:r>
-            <w:r>
-              <w:rPr>
-                <w:rFonts w:cstheme="minorHAnsi"/>
-                <w:b/>
-                <w:lang w:val="nl-NL"/>
-              </w:rPr>
-              <w:t xml:space="preserve"> </w:t>
-            </w:r>
-            <w:proofErr w:type="gramEnd"/>
+              <w:t xml:space="preserve"> zijn van account gehaald.</w:t>
+            </w:r>
           </w:p>
         </w:tc>
       </w:tr>
@@ -2239,6 +3124,7 @@
                 <w:rFonts w:cstheme="minorHAnsi"/>
                 <w:lang w:val="nl-NL"/>
               </w:rPr>
+              <w:lastRenderedPageBreak/>
               <w:t xml:space="preserve">7. Speler beantwoord vraag. </w:t>
             </w:r>
           </w:p>
@@ -2289,7 +3175,6 @@
                 <w:rFonts w:cstheme="minorHAnsi"/>
                 <w:lang w:val="nl-NL"/>
               </w:rPr>
-              <w:lastRenderedPageBreak/>
               <w:t>9. Speler maakt woord met getoonde letters.</w:t>
             </w:r>
           </w:p>
@@ -2497,7 +3382,6 @@
                 <w:rFonts w:cstheme="minorHAnsi"/>
                 <w:lang w:val="nl-NL"/>
               </w:rPr>
-              <w:lastRenderedPageBreak/>
               <w:t>10. Systeem controleert woord.</w:t>
             </w:r>
           </w:p>
@@ -2553,7 +3437,6 @@
                 <w:rFonts w:cstheme="minorHAnsi"/>
                 <w:b/>
               </w:rPr>
-              <w:lastRenderedPageBreak/>
               <w:t>Extensions (Alternative Flow):</w:t>
             </w:r>
           </w:p>
@@ -2704,46 +3587,31 @@
     </w:tbl>
     <w:p>
       <w:pPr>
-        <w:rPr>
-          <w:lang w:val="nl-NL"/>
-        </w:rPr>
-      </w:pPr>
-    </w:p>
-    <w:p>
-      <w:pPr>
-        <w:pStyle w:val="Kop2"/>
-        <w:spacing w:after="240"/>
-        <w:rPr>
-          <w:lang w:val="nl-NL"/>
-        </w:rPr>
-      </w:pPr>
-      <w:bookmarkStart w:id="7" w:name="_Toc68102613"/>
-      <w:r>
-        <w:rPr>
-          <w:lang w:val="nl-NL"/>
-        </w:rPr>
-        <w:t>3</w:t>
-      </w:r>
-      <w:r>
-        <w:rPr>
-          <w:lang w:val="nl-NL"/>
-        </w:rPr>
-        <w:t>.2 Quiz beheren</w:t>
-      </w:r>
-      <w:bookmarkEnd w:id="7"/>
-    </w:p>
-    <w:p>
-      <w:pPr>
-        <w:rPr>
-          <w:lang w:val="nl-NL"/>
-        </w:rPr>
-      </w:pPr>
-      <w:r>
-        <w:rPr>
-          <w:lang w:val="nl-NL"/>
-        </w:rPr>
-        <w:t xml:space="preserve">Een medewerker geeft aan de quizzen te willen beheren. Het systeem geeft een overzicht van de reeds bestaande quizzen en vragen alsmede de mogelijkheid een nieuwe vraag of quiz toe te voegen. De medewerker geeft aan welke gegevens hij wilt wijzigen of toevoegen en voert deze door. Deze stappen worden doorlopen tot de medewerker tevreden is met de doorgevoerde wijzigingen en geeft aan dat deze opgeslagen moeten worden. </w:t>
-      </w:r>
+        <w:pStyle w:val="Kop3"/>
+        <w:rPr>
+          <w:lang w:val="nl-NL"/>
+        </w:rPr>
+      </w:pPr>
+      <w:bookmarkStart w:id="18" w:name="_Toc68104653"/>
+      <w:r>
+        <w:rPr>
+          <w:lang w:val="nl-NL"/>
+        </w:rPr>
+        <w:t xml:space="preserve">2.4.2 </w:t>
+      </w:r>
+      <w:r>
+        <w:rPr>
+          <w:lang w:val="nl-NL"/>
+        </w:rPr>
+        <w:t>Quiz</w:t>
+      </w:r>
+      <w:r>
+        <w:rPr>
+          <w:lang w:val="nl-NL"/>
+        </w:rPr>
+        <w:t xml:space="preserve"> beheren</w:t>
+      </w:r>
+      <w:bookmarkEnd w:id="18"/>
     </w:p>
     <w:tbl>
       <w:tblPr>
@@ -3067,34 +3935,16 @@
                 <w:bCs/>
                 <w:lang w:val="nl-NL"/>
               </w:rPr>
-              <w:t xml:space="preserve">rgevoerd en </w:t>
-            </w:r>
-            <w:proofErr w:type="gramStart"/>
+              <w:t>rgevoerd en opgeslagen</w:t>
+            </w:r>
             <w:r>
               <w:rPr>
                 <w:rFonts w:cstheme="minorHAnsi"/>
                 <w:bCs/>
                 <w:lang w:val="nl-NL"/>
               </w:rPr>
-              <w:t>opgeslagen</w:t>
-            </w:r>
-            <w:r>
-              <w:rPr>
-                <w:rFonts w:cstheme="minorHAnsi"/>
-                <w:bCs/>
-                <w:lang w:val="nl-NL"/>
-              </w:rPr>
-              <w:t xml:space="preserve">. </w:t>
-            </w:r>
-            <w:r>
-              <w:rPr>
-                <w:rFonts w:cstheme="minorHAnsi"/>
-                <w:b/>
-                <w:lang w:val="nl-NL"/>
-              </w:rPr>
-              <w:t xml:space="preserve">  </w:t>
-            </w:r>
-            <w:proofErr w:type="gramEnd"/>
+              <w:t>.</w:t>
+            </w:r>
           </w:p>
         </w:tc>
       </w:tr>
@@ -3244,7 +4094,6 @@
                 <w:rFonts w:cstheme="minorHAnsi"/>
                 <w:lang w:val="nl-NL"/>
               </w:rPr>
-              <w:lastRenderedPageBreak/>
               <w:t>5. Medewerker vult gegevens in.</w:t>
             </w:r>
           </w:p>
@@ -3424,7 +4273,6 @@
                 <w:rFonts w:cstheme="minorHAnsi"/>
                 <w:b/>
               </w:rPr>
-              <w:lastRenderedPageBreak/>
               <w:t>Extensions (Alternative Flow):</w:t>
             </w:r>
           </w:p>
@@ -3527,23 +4375,7 @@
                 <w:rFonts w:cstheme="minorHAnsi"/>
                 <w:lang w:val="nl-NL"/>
               </w:rPr>
-              <w:t xml:space="preserve">4 </w:t>
-            </w:r>
-            <w:proofErr w:type="gramStart"/>
-            <w:r>
-              <w:rPr>
-                <w:rFonts w:cstheme="minorHAnsi"/>
-                <w:lang w:val="nl-NL"/>
-              </w:rPr>
-              <w:t>A .</w:t>
-            </w:r>
-            <w:proofErr w:type="gramEnd"/>
-            <w:r>
-              <w:rPr>
-                <w:rFonts w:cstheme="minorHAnsi"/>
-                <w:lang w:val="nl-NL"/>
-              </w:rPr>
-              <w:t xml:space="preserve"> Systeem geeft overzicht vragen.</w:t>
+              <w:t>4 A. Systeem geeft overzicht vragen.</w:t>
             </w:r>
           </w:p>
           <w:p>
@@ -3700,23 +4532,21 @@
                 <w:rFonts w:cstheme="minorHAnsi"/>
                 <w:lang w:val="nl-NL"/>
               </w:rPr>
-              <w:t xml:space="preserve">6 </w:t>
-            </w:r>
-            <w:proofErr w:type="gramStart"/>
-            <w:r>
-              <w:rPr>
-                <w:rFonts w:cstheme="minorHAnsi"/>
-                <w:lang w:val="nl-NL"/>
-              </w:rPr>
-              <w:t>B .</w:t>
-            </w:r>
-            <w:proofErr w:type="gramEnd"/>
-            <w:r>
-              <w:rPr>
-                <w:rFonts w:cstheme="minorHAnsi"/>
-                <w:lang w:val="nl-NL"/>
-              </w:rPr>
-              <w:t xml:space="preserve"> Systeem geeft overzicht vragen.</w:t>
+              <w:t>6</w:t>
+            </w:r>
+            <w:r>
+              <w:rPr>
+                <w:rFonts w:cstheme="minorHAnsi"/>
+                <w:lang w:val="nl-NL"/>
+              </w:rPr>
+              <w:t xml:space="preserve"> B</w:t>
+            </w:r>
+            <w:r>
+              <w:rPr>
+                <w:rFonts w:cstheme="minorHAnsi"/>
+                <w:lang w:val="nl-NL"/>
+              </w:rPr>
+              <w:t>. Systeem geeft overzicht vragen.</w:t>
             </w:r>
           </w:p>
         </w:tc>
@@ -3827,6 +4657,7 @@
                 <w:rFonts w:cstheme="minorHAnsi"/>
                 <w:lang w:val="nl-NL"/>
               </w:rPr>
+              <w:lastRenderedPageBreak/>
               <w:t>9 C. Medewerker selecteert vraag.</w:t>
             </w:r>
           </w:p>
@@ -3846,7 +4677,6 @@
                 <w:iCs/>
                 <w:lang w:val="nl-NL"/>
               </w:rPr>
-              <w:lastRenderedPageBreak/>
               <w:t>Gaat verder bij stap 6.</w:t>
             </w:r>
           </w:p>
@@ -4005,23 +4835,17 @@
     </w:p>
     <w:p>
       <w:pPr>
-        <w:pStyle w:val="Kop2"/>
-        <w:rPr>
-          <w:lang w:val="nl-NL"/>
-        </w:rPr>
-      </w:pPr>
-      <w:bookmarkStart w:id="8" w:name="_Toc68102614"/>
-      <w:r>
-        <w:rPr>
-          <w:lang w:val="nl-NL"/>
-        </w:rPr>
-        <w:t>3.3</w:t>
-      </w:r>
-      <w:r>
-        <w:rPr>
-          <w:lang w:val="nl-NL"/>
-        </w:rPr>
-        <w:t xml:space="preserve"> </w:t>
+        <w:pStyle w:val="Kop3"/>
+        <w:rPr>
+          <w:lang w:val="nl-NL"/>
+        </w:rPr>
+      </w:pPr>
+      <w:bookmarkStart w:id="19" w:name="_Toc68104654"/>
+      <w:r>
+        <w:rPr>
+          <w:lang w:val="nl-NL"/>
+        </w:rPr>
+        <w:t xml:space="preserve">2.4.3 </w:t>
       </w:r>
       <w:proofErr w:type="spellStart"/>
       <w:r>
@@ -4037,63 +4861,7 @@
         </w:rPr>
         <w:t xml:space="preserve"> bijkopen</w:t>
       </w:r>
-      <w:bookmarkEnd w:id="8"/>
-    </w:p>
-    <w:p>
-      <w:pPr>
-        <w:spacing w:before="240"/>
-        <w:rPr>
-          <w:lang w:val="nl-NL"/>
-        </w:rPr>
-      </w:pPr>
-      <w:r>
-        <w:rPr>
-          <w:lang w:val="nl-NL"/>
-        </w:rPr>
-        <w:t xml:space="preserve">Een speler geeft aan </w:t>
-      </w:r>
-      <w:proofErr w:type="spellStart"/>
-      <w:r>
-        <w:rPr>
-          <w:lang w:val="nl-NL"/>
-        </w:rPr>
-        <w:t>credits</w:t>
-      </w:r>
-      <w:proofErr w:type="spellEnd"/>
-      <w:r>
-        <w:rPr>
-          <w:lang w:val="nl-NL"/>
-        </w:rPr>
-        <w:t xml:space="preserve"> te willen bijkopen. Het systeem toont een keuze menu voor het aantal </w:t>
-      </w:r>
-      <w:proofErr w:type="spellStart"/>
-      <w:r>
-        <w:rPr>
-          <w:lang w:val="nl-NL"/>
-        </w:rPr>
-        <w:t>credits</w:t>
-      </w:r>
-      <w:proofErr w:type="spellEnd"/>
-      <w:r>
-        <w:rPr>
-          <w:lang w:val="nl-NL"/>
-        </w:rPr>
-        <w:t xml:space="preserve"> en de daar bijhorende kosten. De speler maakt een keuze en wordt doorgestuurd naar de afhandeling van de betaling. Na het succesvol afhandelen van de betaling krijgt de klant een succesmelding en zijn de </w:t>
-      </w:r>
-      <w:proofErr w:type="spellStart"/>
-      <w:r>
-        <w:rPr>
-          <w:lang w:val="nl-NL"/>
-        </w:rPr>
-        <w:t>credits</w:t>
-      </w:r>
-      <w:proofErr w:type="spellEnd"/>
-      <w:r>
-        <w:rPr>
-          <w:lang w:val="nl-NL"/>
-        </w:rPr>
-        <w:t xml:space="preserve"> aan zijn account toegevoegd. </w:t>
-      </w:r>
+      <w:bookmarkEnd w:id="19"/>
     </w:p>
     <w:tbl>
       <w:tblPr>
@@ -4774,7 +5542,6 @@
     </w:tbl>
     <w:p>
       <w:pPr>
-        <w:spacing w:before="240"/>
         <w:rPr>
           <w:lang w:val="nl-NL"/>
         </w:rPr>
@@ -4782,416 +5549,94 @@
     </w:p>
     <w:p>
       <w:pPr>
-        <w:pStyle w:val="Kop2"/>
-        <w:spacing w:after="240"/>
-        <w:rPr>
-          <w:lang w:val="nl-NL"/>
-        </w:rPr>
-      </w:pPr>
-      <w:bookmarkStart w:id="9" w:name="_Toc68102615"/>
-      <w:r>
-        <w:rPr>
-          <w:lang w:val="nl-NL"/>
-        </w:rPr>
-        <w:t>3.4</w:t>
-      </w:r>
-      <w:r>
-        <w:rPr>
-          <w:lang w:val="nl-NL"/>
-        </w:rPr>
-        <w:t xml:space="preserve"> Registreren</w:t>
-      </w:r>
-      <w:bookmarkEnd w:id="9"/>
+        <w:rPr>
+          <w:lang w:val="nl-NL"/>
+        </w:rPr>
+      </w:pPr>
     </w:p>
     <w:p>
       <w:pPr>
-        <w:rPr>
-          <w:lang w:val="nl-NL"/>
-        </w:rPr>
-      </w:pPr>
-      <w:r>
-        <w:rPr>
-          <w:lang w:val="nl-NL"/>
-        </w:rPr>
-        <w:t>Een klant geeft aan zi</w:t>
-      </w:r>
-      <w:r>
-        <w:rPr>
-          <w:lang w:val="nl-NL"/>
-        </w:rPr>
-        <w:t xml:space="preserve">ch te willen registreren. Het systeem vraagt om een gebruikersnaam en wachtwoord. Vervolgens maakt het systeem een account aan op basis van deze gegevens. De speler ontvangt een startsaldo van 1000 </w:t>
-      </w:r>
-      <w:proofErr w:type="spellStart"/>
-      <w:r>
-        <w:rPr>
-          <w:lang w:val="nl-NL"/>
-        </w:rPr>
-        <w:t>credits</w:t>
-      </w:r>
-      <w:proofErr w:type="spellEnd"/>
-      <w:r>
-        <w:rPr>
-          <w:lang w:val="nl-NL"/>
-        </w:rPr>
-        <w:t xml:space="preserve"> en kan voortaan inloggen met de opgegeven gegevens.</w:t>
-      </w:r>
+        <w:pStyle w:val="Kop1"/>
+        <w:numPr>
+          <w:ilvl w:val="0"/>
+          <w:numId w:val="1"/>
+        </w:numPr>
+        <w:rPr>
+          <w:lang w:val="nl-NL"/>
+        </w:rPr>
+      </w:pPr>
+      <w:bookmarkStart w:id="20" w:name="_Toc68104655"/>
+      <w:r>
+        <w:rPr>
+          <w:lang w:val="nl-NL"/>
+        </w:rPr>
+        <w:t>Domeinmodel</w:t>
+      </w:r>
+      <w:bookmarkEnd w:id="20"/>
     </w:p>
     <w:p>
       <w:pPr>
-        <w:pStyle w:val="Kop1"/>
-        <w:spacing w:after="240"/>
-        <w:rPr>
-          <w:lang w:val="nl-NL"/>
-        </w:rPr>
-      </w:pPr>
-      <w:bookmarkStart w:id="10" w:name="_Toc68102616"/>
-      <w:r>
-        <w:rPr>
-          <w:lang w:val="nl-NL"/>
-        </w:rPr>
-        <w:t>4</w:t>
-      </w:r>
-      <w:r>
-        <w:rPr>
-          <w:lang w:val="nl-NL"/>
-        </w:rPr>
-        <w:t xml:space="preserve">. </w:t>
-      </w:r>
-      <w:proofErr w:type="spellStart"/>
-      <w:r>
-        <w:rPr>
-          <w:lang w:val="nl-NL"/>
-        </w:rPr>
-        <w:t>Requirements</w:t>
-      </w:r>
-      <w:bookmarkEnd w:id="10"/>
-      <w:proofErr w:type="spellEnd"/>
+        <w:rPr>
+          <w:lang w:val="nl-NL"/>
+        </w:rPr>
+      </w:pPr>
     </w:p>
     <w:p>
       <w:pPr>
         <w:rPr>
-          <w:b/>
-          <w:bCs/>
-        </w:rPr>
-      </w:pPr>
-      <w:r>
-        <w:rPr>
-          <w:b/>
-          <w:bCs/>
-        </w:rPr>
-        <w:t>Functionality</w:t>
-      </w:r>
+          <w:lang w:val="nl-NL"/>
+        </w:rPr>
+      </w:pPr>
     </w:p>
     <w:p>
       <w:pPr>
-        <w:pStyle w:val="Lijstalinea"/>
-        <w:numPr>
-          <w:ilvl w:val="0"/>
-          <w:numId w:val="2"/>
-        </w:numPr>
-        <w:rPr>
-          <w:lang w:val="nl-NL"/>
-        </w:rPr>
-      </w:pPr>
-      <w:r>
-        <w:rPr>
-          <w:lang w:val="nl-NL"/>
-        </w:rPr>
-        <w:t>Het systeem moet geregistreerde spelers de mogelijkheid bieden in te loggen op basis van hun emailadres en wachtwoord.</w:t>
-      </w:r>
+        <w:rPr>
+          <w:lang w:val="nl-NL"/>
+        </w:rPr>
+      </w:pPr>
     </w:p>
     <w:p>
       <w:pPr>
-        <w:pStyle w:val="Lijstalinea"/>
-        <w:numPr>
-          <w:ilvl w:val="0"/>
-          <w:numId w:val="2"/>
-        </w:numPr>
-        <w:rPr>
-          <w:lang w:val="nl-NL"/>
-        </w:rPr>
-      </w:pPr>
-      <w:r>
-        <w:rPr>
-          <w:lang w:val="nl-NL"/>
-        </w:rPr>
-        <w:t xml:space="preserve">Het systeem moet in staat zijn het aantal </w:t>
-      </w:r>
-      <w:proofErr w:type="spellStart"/>
-      <w:r>
-        <w:rPr>
-          <w:lang w:val="nl-NL"/>
-        </w:rPr>
-        <w:t>credits</w:t>
-      </w:r>
-      <w:proofErr w:type="spellEnd"/>
-      <w:r>
-        <w:rPr>
-          <w:lang w:val="nl-NL"/>
-        </w:rPr>
-        <w:t xml:space="preserve"> van een geregistreerde speler bij te houden.</w:t>
+        <w:rPr>
+          <w:lang w:val="nl-NL"/>
+        </w:rPr>
+      </w:pPr>
+      <w:r>
+        <w:rPr>
+          <w:lang w:val="nl-NL"/>
+        </w:rPr>
+        <w:pict>
+          <v:shapetype id="_x0000_t75" coordsize="21600,21600" o:spt="75" o:preferrelative="t" path="m@4@5l@4@11@9@11@9@5xe" filled="f" stroked="f">
+            <v:stroke joinstyle="miter"/>
+            <v:formulas>
+              <v:f eqn="if lineDrawn pixelLineWidth 0"/>
+              <v:f eqn="sum @0 1 0"/>
+              <v:f eqn="sum 0 0 @1"/>
+              <v:f eqn="prod @2 1 2"/>
+              <v:f eqn="prod @3 21600 pixelWidth"/>
+              <v:f eqn="prod @3 21600 pixelHeight"/>
+              <v:f eqn="sum @0 0 1"/>
+              <v:f eqn="prod @6 1 2"/>
+              <v:f eqn="prod @7 21600 pixelWidth"/>
+              <v:f eqn="sum @8 21600 0"/>
+              <v:f eqn="prod @7 21600 pixelHeight"/>
+              <v:f eqn="sum @10 21600 0"/>
+            </v:formulas>
+            <v:path o:extrusionok="f" gradientshapeok="t" o:connecttype="rect"/>
+            <o:lock v:ext="edit" aspectratio="t"/>
+          </v:shapetype>
+          <v:shape id="_x0000_i1025" type="#_x0000_t75" style="width:468pt;height:427.5pt">
+            <v:imagedata r:id="rId7" o:title="Class Diagram1"/>
+          </v:shape>
+        </w:pict>
       </w:r>
     </w:p>
     <w:p>
       <w:pPr>
-        <w:pStyle w:val="Lijstalinea"/>
-        <w:numPr>
-          <w:ilvl w:val="0"/>
-          <w:numId w:val="2"/>
-        </w:numPr>
-        <w:rPr>
-          <w:lang w:val="nl-NL"/>
-        </w:rPr>
-      </w:pPr>
-      <w:r>
-        <w:rPr>
-          <w:lang w:val="nl-NL"/>
-        </w:rPr>
-        <w:t>Het systeem moet bij kunnen houden welke quizzen en speler heeft gespeeld.</w:t>
-      </w:r>
-    </w:p>
-    <w:p>
-      <w:pPr>
-        <w:rPr>
-          <w:b/>
-          <w:bCs/>
-          <w:lang w:val="nl-NL"/>
-        </w:rPr>
-      </w:pPr>
-      <w:proofErr w:type="spellStart"/>
-      <w:r>
-        <w:rPr>
-          <w:b/>
-          <w:bCs/>
-          <w:lang w:val="nl-NL"/>
-        </w:rPr>
-        <w:t>Usability</w:t>
-      </w:r>
-      <w:proofErr w:type="spellEnd"/>
-    </w:p>
-    <w:p>
-      <w:pPr>
-        <w:pStyle w:val="Lijstalinea"/>
-        <w:numPr>
-          <w:ilvl w:val="0"/>
-          <w:numId w:val="3"/>
-        </w:numPr>
-        <w:rPr>
-          <w:lang w:val="nl-NL"/>
-        </w:rPr>
-      </w:pPr>
-      <w:r>
-        <w:rPr>
-          <w:lang w:val="nl-NL"/>
-        </w:rPr>
-        <w:t>De tekst binnen de applicatie moet in het Nederlands zijn.</w:t>
-      </w:r>
-    </w:p>
-    <w:p>
-      <w:pPr>
-        <w:rPr>
-          <w:b/>
-          <w:bCs/>
-          <w:lang w:val="nl-NL"/>
-        </w:rPr>
-      </w:pPr>
-      <w:proofErr w:type="spellStart"/>
-      <w:r>
-        <w:rPr>
-          <w:b/>
-          <w:bCs/>
-          <w:lang w:val="nl-NL"/>
-        </w:rPr>
-        <w:t>Reliability</w:t>
-      </w:r>
-      <w:proofErr w:type="spellEnd"/>
-    </w:p>
-    <w:p>
-      <w:pPr>
-        <w:rPr>
-          <w:b/>
-          <w:bCs/>
-          <w:lang w:val="nl-NL"/>
-        </w:rPr>
-      </w:pPr>
-      <w:r>
-        <w:rPr>
-          <w:b/>
-          <w:bCs/>
-          <w:lang w:val="nl-NL"/>
-        </w:rPr>
-        <w:t>Performance</w:t>
-      </w:r>
-    </w:p>
-    <w:p>
-      <w:pPr>
-        <w:pStyle w:val="Lijstalinea"/>
-        <w:numPr>
-          <w:ilvl w:val="0"/>
-          <w:numId w:val="4"/>
-        </w:numPr>
-        <w:rPr>
-          <w:lang w:val="nl-NL"/>
-        </w:rPr>
-      </w:pPr>
-      <w:r>
-        <w:rPr>
-          <w:lang w:val="nl-NL"/>
-        </w:rPr>
-        <w:t>Het nakijken van de vragen mag niet langer dan 1 seconde duren.</w:t>
-      </w:r>
-    </w:p>
-    <w:p>
-      <w:pPr>
-        <w:pStyle w:val="Lijstalinea"/>
-        <w:numPr>
-          <w:ilvl w:val="0"/>
-          <w:numId w:val="4"/>
-        </w:numPr>
-        <w:rPr>
-          <w:lang w:val="nl-NL"/>
-        </w:rPr>
-      </w:pPr>
-      <w:r>
-        <w:rPr>
-          <w:lang w:val="nl-NL"/>
-        </w:rPr>
-        <w:t>Het controleren van het gemaakte woorden mag niet langer dan 1 seconde duren.</w:t>
-      </w:r>
-    </w:p>
-    <w:p>
-      <w:pPr>
-        <w:pStyle w:val="Lijstalinea"/>
-        <w:numPr>
-          <w:ilvl w:val="0"/>
-          <w:numId w:val="4"/>
-        </w:numPr>
-        <w:rPr>
-          <w:lang w:val="nl-NL"/>
-        </w:rPr>
-      </w:pPr>
-      <w:r>
-        <w:rPr>
-          <w:lang w:val="nl-NL"/>
-        </w:rPr>
-        <w:t>Het uitrekenen van de eindscore mag niet langer dan 1 seconde duren.</w:t>
-      </w:r>
-    </w:p>
-    <w:p>
-      <w:pPr>
-        <w:rPr>
-          <w:b/>
-          <w:bCs/>
-          <w:lang w:val="nl-NL"/>
-        </w:rPr>
-      </w:pPr>
-      <w:proofErr w:type="spellStart"/>
-      <w:r>
-        <w:rPr>
-          <w:b/>
-          <w:bCs/>
-          <w:lang w:val="nl-NL"/>
-        </w:rPr>
-        <w:t>Supportability</w:t>
-      </w:r>
-      <w:proofErr w:type="spellEnd"/>
-    </w:p>
-    <w:p>
-      <w:pPr>
-        <w:pStyle w:val="Lijstalinea"/>
-        <w:numPr>
-          <w:ilvl w:val="0"/>
-          <w:numId w:val="5"/>
-        </w:numPr>
-        <w:rPr>
-          <w:lang w:val="nl-NL"/>
-        </w:rPr>
-      </w:pPr>
-      <w:r>
-        <w:rPr>
-          <w:lang w:val="nl-NL"/>
-        </w:rPr>
-        <w:t xml:space="preserve">De functionaliteit voor het uitreken van de eindscore moet zo geïmplementeerd worden dat deze later door </w:t>
-      </w:r>
-      <w:r>
-        <w:rPr>
-          <w:lang w:val="nl-NL"/>
-        </w:rPr>
-        <w:t>é</w:t>
-      </w:r>
-      <w:r>
-        <w:rPr>
-          <w:lang w:val="nl-NL"/>
-        </w:rPr>
-        <w:t xml:space="preserve">én persoon binnen één dag te gewijzigd kan worden zonder dat hier andere delen van de applicatie voor te moeten wijzigen. </w:t>
-      </w:r>
-    </w:p>
-    <w:p>
-      <w:pPr>
-        <w:pStyle w:val="Lijstalinea"/>
-        <w:numPr>
-          <w:ilvl w:val="0"/>
-          <w:numId w:val="5"/>
-        </w:numPr>
-        <w:rPr>
-          <w:lang w:val="nl-NL"/>
-        </w:rPr>
-      </w:pPr>
-      <w:r>
-        <w:rPr>
-          <w:lang w:val="nl-NL"/>
-        </w:rPr>
-        <w:t xml:space="preserve">Het toevoegen van ondersteuningen voor meerdere talen moet door één persoon binnen één dag doorgevoerd kunnen worden mitst de benodigde tekst in de desbetreffende taal beschikbaar is. </w:t>
-      </w:r>
-    </w:p>
-    <w:p>
-      <w:pPr>
-        <w:rPr>
-          <w:b/>
-          <w:bCs/>
-          <w:lang w:val="nl-NL"/>
-        </w:rPr>
-      </w:pPr>
-      <w:r>
-        <w:rPr>
-          <w:b/>
-          <w:bCs/>
-          <w:lang w:val="nl-NL"/>
-        </w:rPr>
-        <w:t>+</w:t>
-      </w:r>
-    </w:p>
-    <w:p>
-      <w:pPr>
-        <w:pStyle w:val="Lijstalinea"/>
-        <w:numPr>
-          <w:ilvl w:val="0"/>
-          <w:numId w:val="6"/>
-        </w:numPr>
-        <w:rPr>
-          <w:lang w:val="nl-NL"/>
-        </w:rPr>
-      </w:pPr>
-      <w:r>
-        <w:rPr>
-          <w:lang w:val="nl-NL"/>
-        </w:rPr>
-        <w:t xml:space="preserve">Het controleren van het woord moet m.b.v. een externe </w:t>
-      </w:r>
-      <w:proofErr w:type="spellStart"/>
-      <w:r>
-        <w:rPr>
-          <w:lang w:val="nl-NL"/>
-        </w:rPr>
-        <w:t>library</w:t>
-      </w:r>
-      <w:proofErr w:type="spellEnd"/>
-      <w:r>
-        <w:rPr>
-          <w:lang w:val="nl-NL"/>
-        </w:rPr>
-        <w:t xml:space="preserve"> gebeuren.</w:t>
-      </w:r>
+        <w:rPr>
+          <w:lang w:val="nl-NL"/>
+        </w:rPr>
+      </w:pPr>
     </w:p>
     <w:p>
       <w:pPr>
@@ -5786,6 +6231,95 @@
     </w:lvl>
   </w:abstractNum>
   <w:abstractNum w:abstractNumId="5" w15:restartNumberingAfterBreak="0">
+    <w:nsid w:val="35246F66"/>
+    <w:multiLevelType w:val="hybridMultilevel"/>
+    <w:tmpl w:val="D078300C"/>
+    <w:lvl w:ilvl="0" w:tplc="2000000F">
+      <w:start w:val="1"/>
+      <w:numFmt w:val="decimal"/>
+      <w:lvlText w:val="%1."/>
+      <w:lvlJc w:val="left"/>
+      <w:pPr>
+        <w:ind w:left="720" w:hanging="360"/>
+      </w:pPr>
+      <w:rPr>
+        <w:rFonts w:hint="default"/>
+      </w:rPr>
+    </w:lvl>
+    <w:lvl w:ilvl="1" w:tplc="20000019" w:tentative="1">
+      <w:start w:val="1"/>
+      <w:numFmt w:val="lowerLetter"/>
+      <w:lvlText w:val="%2."/>
+      <w:lvlJc w:val="left"/>
+      <w:pPr>
+        <w:ind w:left="1440" w:hanging="360"/>
+      </w:pPr>
+    </w:lvl>
+    <w:lvl w:ilvl="2" w:tplc="2000001B" w:tentative="1">
+      <w:start w:val="1"/>
+      <w:numFmt w:val="lowerRoman"/>
+      <w:lvlText w:val="%3."/>
+      <w:lvlJc w:val="right"/>
+      <w:pPr>
+        <w:ind w:left="2160" w:hanging="180"/>
+      </w:pPr>
+    </w:lvl>
+    <w:lvl w:ilvl="3" w:tplc="2000000F" w:tentative="1">
+      <w:start w:val="1"/>
+      <w:numFmt w:val="decimal"/>
+      <w:lvlText w:val="%4."/>
+      <w:lvlJc w:val="left"/>
+      <w:pPr>
+        <w:ind w:left="2880" w:hanging="360"/>
+      </w:pPr>
+    </w:lvl>
+    <w:lvl w:ilvl="4" w:tplc="20000019" w:tentative="1">
+      <w:start w:val="1"/>
+      <w:numFmt w:val="lowerLetter"/>
+      <w:lvlText w:val="%5."/>
+      <w:lvlJc w:val="left"/>
+      <w:pPr>
+        <w:ind w:left="3600" w:hanging="360"/>
+      </w:pPr>
+    </w:lvl>
+    <w:lvl w:ilvl="5" w:tplc="2000001B" w:tentative="1">
+      <w:start w:val="1"/>
+      <w:numFmt w:val="lowerRoman"/>
+      <w:lvlText w:val="%6."/>
+      <w:lvlJc w:val="right"/>
+      <w:pPr>
+        <w:ind w:left="4320" w:hanging="180"/>
+      </w:pPr>
+    </w:lvl>
+    <w:lvl w:ilvl="6" w:tplc="2000000F" w:tentative="1">
+      <w:start w:val="1"/>
+      <w:numFmt w:val="decimal"/>
+      <w:lvlText w:val="%7."/>
+      <w:lvlJc w:val="left"/>
+      <w:pPr>
+        <w:ind w:left="5040" w:hanging="360"/>
+      </w:pPr>
+    </w:lvl>
+    <w:lvl w:ilvl="7" w:tplc="20000019" w:tentative="1">
+      <w:start w:val="1"/>
+      <w:numFmt w:val="lowerLetter"/>
+      <w:lvlText w:val="%8."/>
+      <w:lvlJc w:val="left"/>
+      <w:pPr>
+        <w:ind w:left="5760" w:hanging="360"/>
+      </w:pPr>
+    </w:lvl>
+    <w:lvl w:ilvl="8" w:tplc="2000001B" w:tentative="1">
+      <w:start w:val="1"/>
+      <w:numFmt w:val="lowerRoman"/>
+      <w:lvlText w:val="%9."/>
+      <w:lvlJc w:val="right"/>
+      <w:pPr>
+        <w:ind w:left="6480" w:hanging="180"/>
+      </w:pPr>
+    </w:lvl>
+  </w:abstractNum>
+  <w:abstractNum w:abstractNumId="6" w15:restartNumberingAfterBreak="0">
     <w:nsid w:val="63987A5F"/>
     <w:multiLevelType w:val="hybridMultilevel"/>
     <w:tmpl w:val="BAFCFA46"/>
@@ -5902,7 +6436,7 @@
     <w:abstractNumId w:val="1"/>
   </w:num>
   <w:num w:numId="2">
-    <w:abstractNumId w:val="5"/>
+    <w:abstractNumId w:val="6"/>
   </w:num>
   <w:num w:numId="3">
     <w:abstractNumId w:val="2"/>
@@ -5915,6 +6449,9 @@
   </w:num>
   <w:num w:numId="6">
     <w:abstractNumId w:val="3"/>
+  </w:num>
+  <w:num w:numId="7">
+    <w:abstractNumId w:val="5"/>
   </w:num>
 </w:numbering>
 </file>
@@ -6503,6 +7040,19 @@
       <w:u w:val="single"/>
     </w:rPr>
   </w:style>
+  <w:style w:type="paragraph" w:styleId="Inhopg3">
+    <w:name w:val="toc 3"/>
+    <w:basedOn w:val="Standaard"/>
+    <w:next w:val="Standaard"/>
+    <w:autoRedefine/>
+    <w:uiPriority w:val="39"/>
+    <w:unhideWhenUsed/>
+    <w:rsid w:val="00490156"/>
+    <w:pPr>
+      <w:spacing w:after="100"/>
+      <w:ind w:left="440"/>
+    </w:pPr>
+  </w:style>
 </w:styles>
 </file>
 
@@ -6772,7 +7322,7 @@
 </file>
 
 <file path=customXml/itemProps1.xml><?xml version="1.0" encoding="utf-8"?>
-<ds:datastoreItem xmlns:ds="http://schemas.openxmlformats.org/officeDocument/2006/customXml" ds:itemID="{73C6694F-88AC-404D-B184-D359F667D2B1}">
+<ds:datastoreItem xmlns:ds="http://schemas.openxmlformats.org/officeDocument/2006/customXml" ds:itemID="{EB441443-B05C-4631-B244-7E466F732B06}">
   <ds:schemaRefs>
     <ds:schemaRef ds:uri="http://schemas.openxmlformats.org/officeDocument/2006/bibliography"/>
   </ds:schemaRefs>

</xml_diff>

<commit_message>
spelfout domein model verbeterd, opzet domeinbeschrijving
</commit_message>
<xml_diff>
--- a/Software Requirements Specification.docx
+++ b/Software Requirements Specification.docx
@@ -2036,8 +2036,6 @@
         </w:rPr>
         <w:t xml:space="preserve"> aan zijn account toegevoegd. </w:t>
       </w:r>
-      <w:bookmarkStart w:id="13" w:name="_GoBack"/>
-      <w:bookmarkEnd w:id="13"/>
     </w:p>
     <w:p>
       <w:pPr>
@@ -2050,7 +2048,7 @@
           <w:lang w:val="nl-NL"/>
         </w:rPr>
       </w:pPr>
-      <w:bookmarkStart w:id="14" w:name="_Toc68104649"/>
+      <w:bookmarkStart w:id="13" w:name="_Toc68104649"/>
       <w:proofErr w:type="spellStart"/>
       <w:r>
         <w:rPr>
@@ -2058,7 +2056,7 @@
         </w:rPr>
         <w:t>Requirements</w:t>
       </w:r>
-      <w:bookmarkEnd w:id="14"/>
+      <w:bookmarkEnd w:id="13"/>
       <w:proofErr w:type="spellEnd"/>
     </w:p>
     <w:p>
@@ -2399,7 +2397,7 @@
           <w:lang w:val="nl-NL"/>
         </w:rPr>
       </w:pPr>
-      <w:bookmarkStart w:id="15" w:name="_Toc68104650"/>
+      <w:bookmarkStart w:id="14" w:name="_Toc68104650"/>
       <w:proofErr w:type="spellStart"/>
       <w:r>
         <w:rPr>
@@ -2414,7 +2412,7 @@
         </w:rPr>
         <w:t xml:space="preserve"> prioritering</w:t>
       </w:r>
-      <w:bookmarkEnd w:id="15"/>
+      <w:bookmarkEnd w:id="14"/>
     </w:p>
     <w:p>
       <w:pPr>
@@ -2507,7 +2505,7 @@
           <w:lang w:val="nl-NL"/>
         </w:rPr>
       </w:pPr>
-      <w:bookmarkStart w:id="16" w:name="_Toc68104651"/>
+      <w:bookmarkStart w:id="15" w:name="_Toc68104651"/>
       <w:proofErr w:type="spellStart"/>
       <w:r>
         <w:rPr>
@@ -2529,7 +2527,7 @@
         </w:rPr>
         <w:t>usecases</w:t>
       </w:r>
-      <w:bookmarkEnd w:id="16"/>
+      <w:bookmarkEnd w:id="15"/>
       <w:proofErr w:type="spellEnd"/>
     </w:p>
     <w:p>
@@ -2540,7 +2538,7 @@
           <w:lang w:val="en-GB"/>
         </w:rPr>
       </w:pPr>
-      <w:bookmarkStart w:id="17" w:name="_Toc68104652"/>
+      <w:bookmarkStart w:id="16" w:name="_Toc68104652"/>
       <w:r>
         <w:rPr>
           <w:lang w:val="en-GB"/>
@@ -2560,7 +2558,7 @@
         </w:rPr>
         <w:t>spelen</w:t>
       </w:r>
-      <w:bookmarkEnd w:id="17"/>
+      <w:bookmarkEnd w:id="16"/>
       <w:proofErr w:type="spellEnd"/>
       <w:r>
         <w:rPr>
@@ -3592,7 +3590,7 @@
           <w:lang w:val="nl-NL"/>
         </w:rPr>
       </w:pPr>
-      <w:bookmarkStart w:id="18" w:name="_Toc68104653"/>
+      <w:bookmarkStart w:id="17" w:name="_Toc68104653"/>
       <w:r>
         <w:rPr>
           <w:lang w:val="nl-NL"/>
@@ -3611,7 +3609,7 @@
         </w:rPr>
         <w:t xml:space="preserve"> beheren</w:t>
       </w:r>
-      <w:bookmarkEnd w:id="18"/>
+      <w:bookmarkEnd w:id="17"/>
     </w:p>
     <w:tbl>
       <w:tblPr>
@@ -4840,7 +4838,7 @@
           <w:lang w:val="nl-NL"/>
         </w:rPr>
       </w:pPr>
-      <w:bookmarkStart w:id="19" w:name="_Toc68104654"/>
+      <w:bookmarkStart w:id="18" w:name="_Toc68104654"/>
       <w:r>
         <w:rPr>
           <w:lang w:val="nl-NL"/>
@@ -4861,7 +4859,7 @@
         </w:rPr>
         <w:t xml:space="preserve"> bijkopen</w:t>
       </w:r>
-      <w:bookmarkEnd w:id="19"/>
+      <w:bookmarkEnd w:id="18"/>
     </w:p>
     <w:tbl>
       <w:tblPr>
@@ -5565,21 +5563,14 @@
           <w:lang w:val="nl-NL"/>
         </w:rPr>
       </w:pPr>
-      <w:bookmarkStart w:id="20" w:name="_Toc68104655"/>
+      <w:bookmarkStart w:id="19" w:name="_Toc68104655"/>
       <w:r>
         <w:rPr>
           <w:lang w:val="nl-NL"/>
         </w:rPr>
         <w:t>Domeinmodel</w:t>
       </w:r>
-      <w:bookmarkEnd w:id="20"/>
-    </w:p>
-    <w:p>
-      <w:pPr>
-        <w:rPr>
-          <w:lang w:val="nl-NL"/>
-        </w:rPr>
-      </w:pPr>
+      <w:bookmarkEnd w:id="19"/>
     </w:p>
     <w:p>
       <w:pPr>
@@ -5625,7 +5616,7 @@
             <v:path o:extrusionok="f" gradientshapeok="t" o:connecttype="rect"/>
             <o:lock v:ext="edit" aspectratio="t"/>
           </v:shapetype>
-          <v:shape id="_x0000_i1025" type="#_x0000_t75" style="width:468pt;height:427.5pt">
+          <v:shape id="_x0000_i1025" type="#_x0000_t75" style="width:467.7pt;height:440.05pt">
             <v:imagedata r:id="rId7" o:title="Class Diagram1"/>
           </v:shape>
         </w:pict>
@@ -5638,6 +5629,742 @@
         </w:rPr>
       </w:pPr>
     </w:p>
+    <w:p>
+      <w:pPr>
+        <w:pStyle w:val="Kop2"/>
+        <w:numPr>
+          <w:ilvl w:val="1"/>
+          <w:numId w:val="1"/>
+        </w:numPr>
+        <w:rPr>
+          <w:lang w:val="nl-NL"/>
+        </w:rPr>
+      </w:pPr>
+      <w:r>
+        <w:rPr>
+          <w:lang w:val="nl-NL"/>
+        </w:rPr>
+        <w:t>Domeinbeschrijving</w:t>
+      </w:r>
+    </w:p>
+    <w:p>
+      <w:pPr>
+        <w:rPr>
+          <w:lang w:val="nl-NL"/>
+        </w:rPr>
+      </w:pPr>
+    </w:p>
+    <w:tbl>
+      <w:tblPr>
+        <w:tblStyle w:val="Tabelraster"/>
+        <w:tblW w:w="9493" w:type="dxa"/>
+        <w:tblLook w:val="04A0" w:firstRow="1" w:lastRow="0" w:firstColumn="1" w:lastColumn="0" w:noHBand="0" w:noVBand="1"/>
+      </w:tblPr>
+      <w:tblGrid>
+        <w:gridCol w:w="3114"/>
+        <w:gridCol w:w="6379"/>
+      </w:tblGrid>
+      <w:tr>
+        <w:tc>
+          <w:tcPr>
+            <w:tcW w:w="3114" w:type="dxa"/>
+          </w:tcPr>
+          <w:p>
+            <w:pPr>
+              <w:rPr>
+                <w:lang w:val="nl-NL"/>
+              </w:rPr>
+            </w:pPr>
+          </w:p>
+        </w:tc>
+        <w:tc>
+          <w:tcPr>
+            <w:tcW w:w="6379" w:type="dxa"/>
+          </w:tcPr>
+          <w:p>
+            <w:pPr>
+              <w:rPr>
+                <w:lang w:val="nl-NL"/>
+              </w:rPr>
+            </w:pPr>
+            <w:r>
+              <w:rPr>
+                <w:lang w:val="nl-NL"/>
+              </w:rPr>
+              <w:t>Beschrijving</w:t>
+            </w:r>
+          </w:p>
+        </w:tc>
+      </w:tr>
+      <w:tr>
+        <w:trPr>
+          <w:trHeight w:val="300"/>
+        </w:trPr>
+        <w:tc>
+          <w:tcPr>
+            <w:tcW w:w="3114" w:type="dxa"/>
+            <w:noWrap/>
+            <w:hideMark/>
+          </w:tcPr>
+          <w:p>
+            <w:pPr>
+              <w:rPr>
+                <w:rFonts w:ascii="Calibri" w:eastAsia="Times New Roman" w:hAnsi="Calibri" w:cs="Calibri"/>
+                <w:color w:val="000000"/>
+              </w:rPr>
+            </w:pPr>
+            <w:proofErr w:type="spellStart"/>
+            <w:r>
+              <w:rPr>
+                <w:rFonts w:ascii="Calibri" w:eastAsia="Times New Roman" w:hAnsi="Calibri" w:cs="Calibri"/>
+                <w:color w:val="000000"/>
+              </w:rPr>
+              <w:t>Antwoord</w:t>
+            </w:r>
+            <w:bookmarkStart w:id="20" w:name="_GoBack"/>
+            <w:bookmarkEnd w:id="20"/>
+            <w:proofErr w:type="spellEnd"/>
+          </w:p>
+        </w:tc>
+        <w:tc>
+          <w:tcPr>
+            <w:tcW w:w="6379" w:type="dxa"/>
+          </w:tcPr>
+          <w:p>
+            <w:pPr>
+              <w:rPr>
+                <w:rFonts w:ascii="Calibri" w:eastAsia="Times New Roman" w:hAnsi="Calibri" w:cs="Calibri"/>
+                <w:color w:val="000000"/>
+              </w:rPr>
+            </w:pPr>
+          </w:p>
+        </w:tc>
+      </w:tr>
+      <w:tr>
+        <w:trPr>
+          <w:trHeight w:val="300"/>
+        </w:trPr>
+        <w:tc>
+          <w:tcPr>
+            <w:tcW w:w="3114" w:type="dxa"/>
+            <w:noWrap/>
+            <w:hideMark/>
+          </w:tcPr>
+          <w:p>
+            <w:pPr>
+              <w:rPr>
+                <w:rFonts w:ascii="Calibri" w:eastAsia="Times New Roman" w:hAnsi="Calibri" w:cs="Calibri"/>
+                <w:color w:val="000000"/>
+              </w:rPr>
+            </w:pPr>
+            <w:proofErr w:type="spellStart"/>
+            <w:r>
+              <w:rPr>
+                <w:rFonts w:ascii="Calibri" w:eastAsia="Times New Roman" w:hAnsi="Calibri" w:cs="Calibri"/>
+                <w:color w:val="000000"/>
+              </w:rPr>
+              <w:lastRenderedPageBreak/>
+              <w:t>Beheerder</w:t>
+            </w:r>
+            <w:proofErr w:type="spellEnd"/>
+          </w:p>
+        </w:tc>
+        <w:tc>
+          <w:tcPr>
+            <w:tcW w:w="6379" w:type="dxa"/>
+          </w:tcPr>
+          <w:p>
+            <w:pPr>
+              <w:rPr>
+                <w:rFonts w:ascii="Calibri" w:eastAsia="Times New Roman" w:hAnsi="Calibri" w:cs="Calibri"/>
+                <w:color w:val="000000"/>
+              </w:rPr>
+            </w:pPr>
+          </w:p>
+        </w:tc>
+      </w:tr>
+      <w:tr>
+        <w:trPr>
+          <w:trHeight w:val="300"/>
+        </w:trPr>
+        <w:tc>
+          <w:tcPr>
+            <w:tcW w:w="3114" w:type="dxa"/>
+            <w:noWrap/>
+            <w:hideMark/>
+          </w:tcPr>
+          <w:p>
+            <w:pPr>
+              <w:rPr>
+                <w:rFonts w:ascii="Calibri" w:eastAsia="Times New Roman" w:hAnsi="Calibri" w:cs="Calibri"/>
+                <w:color w:val="000000"/>
+              </w:rPr>
+            </w:pPr>
+            <w:proofErr w:type="spellStart"/>
+            <w:r>
+              <w:rPr>
+                <w:rFonts w:ascii="Calibri" w:eastAsia="Times New Roman" w:hAnsi="Calibri" w:cs="Calibri"/>
+                <w:color w:val="000000"/>
+              </w:rPr>
+              <w:t>Categorie</w:t>
+            </w:r>
+            <w:proofErr w:type="spellEnd"/>
+          </w:p>
+        </w:tc>
+        <w:tc>
+          <w:tcPr>
+            <w:tcW w:w="6379" w:type="dxa"/>
+          </w:tcPr>
+          <w:p>
+            <w:pPr>
+              <w:rPr>
+                <w:rFonts w:ascii="Calibri" w:eastAsia="Times New Roman" w:hAnsi="Calibri" w:cs="Calibri"/>
+                <w:color w:val="000000"/>
+              </w:rPr>
+            </w:pPr>
+          </w:p>
+        </w:tc>
+      </w:tr>
+      <w:tr>
+        <w:trPr>
+          <w:trHeight w:val="300"/>
+        </w:trPr>
+        <w:tc>
+          <w:tcPr>
+            <w:tcW w:w="3114" w:type="dxa"/>
+            <w:noWrap/>
+            <w:hideMark/>
+          </w:tcPr>
+          <w:p>
+            <w:pPr>
+              <w:rPr>
+                <w:rFonts w:ascii="Calibri" w:eastAsia="Times New Roman" w:hAnsi="Calibri" w:cs="Calibri"/>
+                <w:color w:val="000000"/>
+              </w:rPr>
+            </w:pPr>
+            <w:proofErr w:type="spellStart"/>
+            <w:r>
+              <w:rPr>
+                <w:rFonts w:ascii="Calibri" w:eastAsia="Times New Roman" w:hAnsi="Calibri" w:cs="Calibri"/>
+                <w:color w:val="000000"/>
+              </w:rPr>
+              <w:t>Gebruiker</w:t>
+            </w:r>
+            <w:proofErr w:type="spellEnd"/>
+          </w:p>
+        </w:tc>
+        <w:tc>
+          <w:tcPr>
+            <w:tcW w:w="6379" w:type="dxa"/>
+          </w:tcPr>
+          <w:p>
+            <w:pPr>
+              <w:rPr>
+                <w:rFonts w:ascii="Calibri" w:eastAsia="Times New Roman" w:hAnsi="Calibri" w:cs="Calibri"/>
+                <w:color w:val="000000"/>
+              </w:rPr>
+            </w:pPr>
+          </w:p>
+        </w:tc>
+      </w:tr>
+      <w:tr>
+        <w:trPr>
+          <w:trHeight w:val="300"/>
+        </w:trPr>
+        <w:tc>
+          <w:tcPr>
+            <w:tcW w:w="3114" w:type="dxa"/>
+            <w:noWrap/>
+            <w:hideMark/>
+          </w:tcPr>
+          <w:p>
+            <w:pPr>
+              <w:rPr>
+                <w:rFonts w:ascii="Calibri" w:eastAsia="Times New Roman" w:hAnsi="Calibri" w:cs="Calibri"/>
+                <w:color w:val="000000"/>
+              </w:rPr>
+            </w:pPr>
+            <w:proofErr w:type="spellStart"/>
+            <w:r>
+              <w:rPr>
+                <w:rFonts w:ascii="Calibri" w:eastAsia="Times New Roman" w:hAnsi="Calibri" w:cs="Calibri"/>
+                <w:color w:val="000000"/>
+              </w:rPr>
+              <w:t>Gespeelde</w:t>
+            </w:r>
+            <w:proofErr w:type="spellEnd"/>
+            <w:r>
+              <w:rPr>
+                <w:rFonts w:ascii="Calibri" w:eastAsia="Times New Roman" w:hAnsi="Calibri" w:cs="Calibri"/>
+                <w:color w:val="000000"/>
+              </w:rPr>
+              <w:t xml:space="preserve"> quiz</w:t>
+            </w:r>
+          </w:p>
+        </w:tc>
+        <w:tc>
+          <w:tcPr>
+            <w:tcW w:w="6379" w:type="dxa"/>
+          </w:tcPr>
+          <w:p>
+            <w:pPr>
+              <w:rPr>
+                <w:rFonts w:ascii="Calibri" w:eastAsia="Times New Roman" w:hAnsi="Calibri" w:cs="Calibri"/>
+                <w:color w:val="000000"/>
+              </w:rPr>
+            </w:pPr>
+          </w:p>
+        </w:tc>
+      </w:tr>
+      <w:tr>
+        <w:trPr>
+          <w:trHeight w:val="300"/>
+        </w:trPr>
+        <w:tc>
+          <w:tcPr>
+            <w:tcW w:w="3114" w:type="dxa"/>
+            <w:noWrap/>
+            <w:hideMark/>
+          </w:tcPr>
+          <w:p>
+            <w:pPr>
+              <w:rPr>
+                <w:rFonts w:ascii="Calibri" w:eastAsia="Times New Roman" w:hAnsi="Calibri" w:cs="Calibri"/>
+                <w:color w:val="000000"/>
+              </w:rPr>
+            </w:pPr>
+            <w:proofErr w:type="spellStart"/>
+            <w:r>
+              <w:rPr>
+                <w:rFonts w:ascii="Calibri" w:eastAsia="Times New Roman" w:hAnsi="Calibri" w:cs="Calibri"/>
+                <w:color w:val="000000"/>
+              </w:rPr>
+              <w:t>Kort-antwoord-vraag</w:t>
+            </w:r>
+            <w:proofErr w:type="spellEnd"/>
+          </w:p>
+        </w:tc>
+        <w:tc>
+          <w:tcPr>
+            <w:tcW w:w="6379" w:type="dxa"/>
+          </w:tcPr>
+          <w:p>
+            <w:pPr>
+              <w:rPr>
+                <w:rFonts w:ascii="Calibri" w:eastAsia="Times New Roman" w:hAnsi="Calibri" w:cs="Calibri"/>
+                <w:color w:val="000000"/>
+              </w:rPr>
+            </w:pPr>
+          </w:p>
+        </w:tc>
+      </w:tr>
+      <w:tr>
+        <w:trPr>
+          <w:trHeight w:val="300"/>
+        </w:trPr>
+        <w:tc>
+          <w:tcPr>
+            <w:tcW w:w="3114" w:type="dxa"/>
+            <w:noWrap/>
+            <w:hideMark/>
+          </w:tcPr>
+          <w:p>
+            <w:pPr>
+              <w:rPr>
+                <w:rFonts w:ascii="Calibri" w:eastAsia="Times New Roman" w:hAnsi="Calibri" w:cs="Calibri"/>
+                <w:color w:val="000000"/>
+              </w:rPr>
+            </w:pPr>
+            <w:proofErr w:type="spellStart"/>
+            <w:r>
+              <w:rPr>
+                <w:rFonts w:ascii="Calibri" w:eastAsia="Times New Roman" w:hAnsi="Calibri" w:cs="Calibri"/>
+                <w:color w:val="000000"/>
+              </w:rPr>
+              <w:t>Kort-antwoord-vraag-antwoord</w:t>
+            </w:r>
+            <w:proofErr w:type="spellEnd"/>
+          </w:p>
+        </w:tc>
+        <w:tc>
+          <w:tcPr>
+            <w:tcW w:w="6379" w:type="dxa"/>
+          </w:tcPr>
+          <w:p>
+            <w:pPr>
+              <w:rPr>
+                <w:rFonts w:ascii="Calibri" w:eastAsia="Times New Roman" w:hAnsi="Calibri" w:cs="Calibri"/>
+                <w:color w:val="000000"/>
+              </w:rPr>
+            </w:pPr>
+          </w:p>
+        </w:tc>
+      </w:tr>
+      <w:tr>
+        <w:trPr>
+          <w:trHeight w:val="300"/>
+        </w:trPr>
+        <w:tc>
+          <w:tcPr>
+            <w:tcW w:w="3114" w:type="dxa"/>
+            <w:noWrap/>
+            <w:hideMark/>
+          </w:tcPr>
+          <w:p>
+            <w:pPr>
+              <w:rPr>
+                <w:rFonts w:ascii="Calibri" w:eastAsia="Times New Roman" w:hAnsi="Calibri" w:cs="Calibri"/>
+                <w:color w:val="000000"/>
+              </w:rPr>
+            </w:pPr>
+            <w:r>
+              <w:rPr>
+                <w:rFonts w:ascii="Calibri" w:eastAsia="Times New Roman" w:hAnsi="Calibri" w:cs="Calibri"/>
+                <w:color w:val="000000"/>
+              </w:rPr>
+              <w:t>Letter</w:t>
+            </w:r>
+          </w:p>
+        </w:tc>
+        <w:tc>
+          <w:tcPr>
+            <w:tcW w:w="6379" w:type="dxa"/>
+          </w:tcPr>
+          <w:p>
+            <w:pPr>
+              <w:rPr>
+                <w:rFonts w:ascii="Calibri" w:eastAsia="Times New Roman" w:hAnsi="Calibri" w:cs="Calibri"/>
+                <w:color w:val="000000"/>
+              </w:rPr>
+            </w:pPr>
+          </w:p>
+        </w:tc>
+      </w:tr>
+      <w:tr>
+        <w:trPr>
+          <w:trHeight w:val="300"/>
+        </w:trPr>
+        <w:tc>
+          <w:tcPr>
+            <w:tcW w:w="3114" w:type="dxa"/>
+            <w:noWrap/>
+            <w:hideMark/>
+          </w:tcPr>
+          <w:p>
+            <w:pPr>
+              <w:rPr>
+                <w:rFonts w:ascii="Calibri" w:eastAsia="Times New Roman" w:hAnsi="Calibri" w:cs="Calibri"/>
+                <w:color w:val="000000"/>
+              </w:rPr>
+            </w:pPr>
+            <w:proofErr w:type="spellStart"/>
+            <w:r>
+              <w:rPr>
+                <w:rFonts w:ascii="Calibri" w:eastAsia="Times New Roman" w:hAnsi="Calibri" w:cs="Calibri"/>
+                <w:color w:val="000000"/>
+              </w:rPr>
+              <w:t>Meerkeuze</w:t>
+            </w:r>
+            <w:proofErr w:type="spellEnd"/>
+            <w:r>
+              <w:rPr>
+                <w:rFonts w:ascii="Calibri" w:eastAsia="Times New Roman" w:hAnsi="Calibri" w:cs="Calibri"/>
+                <w:color w:val="000000"/>
+              </w:rPr>
+              <w:t xml:space="preserve"> </w:t>
+            </w:r>
+            <w:proofErr w:type="spellStart"/>
+            <w:r>
+              <w:rPr>
+                <w:rFonts w:ascii="Calibri" w:eastAsia="Times New Roman" w:hAnsi="Calibri" w:cs="Calibri"/>
+                <w:color w:val="000000"/>
+              </w:rPr>
+              <w:t>antwoord</w:t>
+            </w:r>
+            <w:proofErr w:type="spellEnd"/>
+          </w:p>
+        </w:tc>
+        <w:tc>
+          <w:tcPr>
+            <w:tcW w:w="6379" w:type="dxa"/>
+          </w:tcPr>
+          <w:p>
+            <w:pPr>
+              <w:rPr>
+                <w:rFonts w:ascii="Calibri" w:eastAsia="Times New Roman" w:hAnsi="Calibri" w:cs="Calibri"/>
+                <w:color w:val="000000"/>
+              </w:rPr>
+            </w:pPr>
+          </w:p>
+        </w:tc>
+      </w:tr>
+      <w:tr>
+        <w:trPr>
+          <w:trHeight w:val="300"/>
+        </w:trPr>
+        <w:tc>
+          <w:tcPr>
+            <w:tcW w:w="3114" w:type="dxa"/>
+            <w:noWrap/>
+            <w:hideMark/>
+          </w:tcPr>
+          <w:p>
+            <w:pPr>
+              <w:rPr>
+                <w:rFonts w:ascii="Calibri" w:eastAsia="Times New Roman" w:hAnsi="Calibri" w:cs="Calibri"/>
+                <w:color w:val="000000"/>
+              </w:rPr>
+            </w:pPr>
+            <w:proofErr w:type="spellStart"/>
+            <w:r>
+              <w:rPr>
+                <w:rFonts w:ascii="Calibri" w:eastAsia="Times New Roman" w:hAnsi="Calibri" w:cs="Calibri"/>
+                <w:color w:val="000000"/>
+              </w:rPr>
+              <w:t>Meerkeuzevraag</w:t>
+            </w:r>
+            <w:proofErr w:type="spellEnd"/>
+          </w:p>
+        </w:tc>
+        <w:tc>
+          <w:tcPr>
+            <w:tcW w:w="6379" w:type="dxa"/>
+          </w:tcPr>
+          <w:p>
+            <w:pPr>
+              <w:rPr>
+                <w:rFonts w:ascii="Calibri" w:eastAsia="Times New Roman" w:hAnsi="Calibri" w:cs="Calibri"/>
+                <w:color w:val="000000"/>
+              </w:rPr>
+            </w:pPr>
+          </w:p>
+        </w:tc>
+      </w:tr>
+      <w:tr>
+        <w:trPr>
+          <w:trHeight w:val="300"/>
+        </w:trPr>
+        <w:tc>
+          <w:tcPr>
+            <w:tcW w:w="3114" w:type="dxa"/>
+            <w:noWrap/>
+            <w:hideMark/>
+          </w:tcPr>
+          <w:p>
+            <w:pPr>
+              <w:rPr>
+                <w:rFonts w:ascii="Calibri" w:eastAsia="Times New Roman" w:hAnsi="Calibri" w:cs="Calibri"/>
+                <w:color w:val="000000"/>
+              </w:rPr>
+            </w:pPr>
+            <w:r>
+              <w:rPr>
+                <w:rFonts w:ascii="Calibri" w:eastAsia="Times New Roman" w:hAnsi="Calibri" w:cs="Calibri"/>
+                <w:color w:val="000000"/>
+              </w:rPr>
+              <w:t>Quiz</w:t>
+            </w:r>
+          </w:p>
+        </w:tc>
+        <w:tc>
+          <w:tcPr>
+            <w:tcW w:w="6379" w:type="dxa"/>
+          </w:tcPr>
+          <w:p>
+            <w:pPr>
+              <w:rPr>
+                <w:rFonts w:ascii="Calibri" w:eastAsia="Times New Roman" w:hAnsi="Calibri" w:cs="Calibri"/>
+                <w:color w:val="000000"/>
+              </w:rPr>
+            </w:pPr>
+          </w:p>
+        </w:tc>
+      </w:tr>
+      <w:tr>
+        <w:trPr>
+          <w:trHeight w:val="300"/>
+        </w:trPr>
+        <w:tc>
+          <w:tcPr>
+            <w:tcW w:w="3114" w:type="dxa"/>
+            <w:noWrap/>
+            <w:hideMark/>
+          </w:tcPr>
+          <w:p>
+            <w:pPr>
+              <w:rPr>
+                <w:rFonts w:ascii="Calibri" w:eastAsia="Times New Roman" w:hAnsi="Calibri" w:cs="Calibri"/>
+                <w:color w:val="000000"/>
+              </w:rPr>
+            </w:pPr>
+            <w:proofErr w:type="spellStart"/>
+            <w:r>
+              <w:rPr>
+                <w:rFonts w:ascii="Calibri" w:eastAsia="Times New Roman" w:hAnsi="Calibri" w:cs="Calibri"/>
+                <w:color w:val="000000"/>
+              </w:rPr>
+              <w:t>Speler</w:t>
+            </w:r>
+            <w:proofErr w:type="spellEnd"/>
+          </w:p>
+        </w:tc>
+        <w:tc>
+          <w:tcPr>
+            <w:tcW w:w="6379" w:type="dxa"/>
+          </w:tcPr>
+          <w:p>
+            <w:pPr>
+              <w:rPr>
+                <w:rFonts w:ascii="Calibri" w:eastAsia="Times New Roman" w:hAnsi="Calibri" w:cs="Calibri"/>
+                <w:color w:val="000000"/>
+              </w:rPr>
+            </w:pPr>
+          </w:p>
+        </w:tc>
+      </w:tr>
+      <w:tr>
+        <w:trPr>
+          <w:trHeight w:val="300"/>
+        </w:trPr>
+        <w:tc>
+          <w:tcPr>
+            <w:tcW w:w="3114" w:type="dxa"/>
+            <w:noWrap/>
+            <w:hideMark/>
+          </w:tcPr>
+          <w:p>
+            <w:pPr>
+              <w:rPr>
+                <w:rFonts w:ascii="Calibri" w:eastAsia="Times New Roman" w:hAnsi="Calibri" w:cs="Calibri"/>
+                <w:color w:val="000000"/>
+              </w:rPr>
+            </w:pPr>
+            <w:proofErr w:type="spellStart"/>
+            <w:r>
+              <w:rPr>
+                <w:rFonts w:ascii="Calibri" w:eastAsia="Times New Roman" w:hAnsi="Calibri" w:cs="Calibri"/>
+                <w:color w:val="000000"/>
+              </w:rPr>
+              <w:t>Speler</w:t>
+            </w:r>
+            <w:proofErr w:type="spellEnd"/>
+            <w:r>
+              <w:rPr>
+                <w:rFonts w:ascii="Calibri" w:eastAsia="Times New Roman" w:hAnsi="Calibri" w:cs="Calibri"/>
+                <w:color w:val="000000"/>
+              </w:rPr>
+              <w:t xml:space="preserve"> </w:t>
+            </w:r>
+            <w:proofErr w:type="spellStart"/>
+            <w:r>
+              <w:rPr>
+                <w:rFonts w:ascii="Calibri" w:eastAsia="Times New Roman" w:hAnsi="Calibri" w:cs="Calibri"/>
+                <w:color w:val="000000"/>
+              </w:rPr>
+              <w:t>antwoord</w:t>
+            </w:r>
+            <w:proofErr w:type="spellEnd"/>
+          </w:p>
+        </w:tc>
+        <w:tc>
+          <w:tcPr>
+            <w:tcW w:w="6379" w:type="dxa"/>
+          </w:tcPr>
+          <w:p>
+            <w:pPr>
+              <w:rPr>
+                <w:rFonts w:ascii="Calibri" w:eastAsia="Times New Roman" w:hAnsi="Calibri" w:cs="Calibri"/>
+                <w:color w:val="000000"/>
+              </w:rPr>
+            </w:pPr>
+          </w:p>
+        </w:tc>
+      </w:tr>
+      <w:tr>
+        <w:trPr>
+          <w:trHeight w:val="300"/>
+        </w:trPr>
+        <w:tc>
+          <w:tcPr>
+            <w:tcW w:w="3114" w:type="dxa"/>
+            <w:noWrap/>
+            <w:hideMark/>
+          </w:tcPr>
+          <w:p>
+            <w:pPr>
+              <w:rPr>
+                <w:rFonts w:ascii="Calibri" w:eastAsia="Times New Roman" w:hAnsi="Calibri" w:cs="Calibri"/>
+                <w:color w:val="000000"/>
+              </w:rPr>
+            </w:pPr>
+            <w:proofErr w:type="spellStart"/>
+            <w:r>
+              <w:rPr>
+                <w:rFonts w:ascii="Calibri" w:eastAsia="Times New Roman" w:hAnsi="Calibri" w:cs="Calibri"/>
+                <w:color w:val="000000"/>
+              </w:rPr>
+              <w:t>Vraag</w:t>
+            </w:r>
+            <w:proofErr w:type="spellEnd"/>
+          </w:p>
+        </w:tc>
+        <w:tc>
+          <w:tcPr>
+            <w:tcW w:w="6379" w:type="dxa"/>
+          </w:tcPr>
+          <w:p>
+            <w:pPr>
+              <w:rPr>
+                <w:rFonts w:ascii="Calibri" w:eastAsia="Times New Roman" w:hAnsi="Calibri" w:cs="Calibri"/>
+                <w:color w:val="000000"/>
+              </w:rPr>
+            </w:pPr>
+          </w:p>
+        </w:tc>
+      </w:tr>
+      <w:tr>
+        <w:trPr>
+          <w:trHeight w:val="300"/>
+        </w:trPr>
+        <w:tc>
+          <w:tcPr>
+            <w:tcW w:w="3114" w:type="dxa"/>
+            <w:noWrap/>
+            <w:hideMark/>
+          </w:tcPr>
+          <w:p>
+            <w:pPr>
+              <w:rPr>
+                <w:rFonts w:ascii="Calibri" w:eastAsia="Times New Roman" w:hAnsi="Calibri" w:cs="Calibri"/>
+                <w:color w:val="000000"/>
+              </w:rPr>
+            </w:pPr>
+            <w:proofErr w:type="spellStart"/>
+            <w:r>
+              <w:rPr>
+                <w:rFonts w:ascii="Calibri" w:eastAsia="Times New Roman" w:hAnsi="Calibri" w:cs="Calibri"/>
+                <w:color w:val="000000"/>
+              </w:rPr>
+              <w:t>Woord</w:t>
+            </w:r>
+            <w:proofErr w:type="spellEnd"/>
+          </w:p>
+        </w:tc>
+        <w:tc>
+          <w:tcPr>
+            <w:tcW w:w="6379" w:type="dxa"/>
+          </w:tcPr>
+          <w:p>
+            <w:pPr>
+              <w:rPr>
+                <w:rFonts w:ascii="Calibri" w:eastAsia="Times New Roman" w:hAnsi="Calibri" w:cs="Calibri"/>
+                <w:color w:val="000000"/>
+              </w:rPr>
+            </w:pPr>
+          </w:p>
+        </w:tc>
+      </w:tr>
+    </w:tbl>
     <w:p>
       <w:pPr>
         <w:rPr>
@@ -7053,6 +7780,25 @@
       <w:ind w:left="440"/>
     </w:pPr>
   </w:style>
+  <w:style w:type="table" w:styleId="Tabelraster">
+    <w:name w:val="Table Grid"/>
+    <w:basedOn w:val="Standaardtabel"/>
+    <w:uiPriority w:val="39"/>
+    <w:rsid w:val="00426263"/>
+    <w:pPr>
+      <w:spacing w:after="0" w:line="240" w:lineRule="auto"/>
+    </w:pPr>
+    <w:tblPr>
+      <w:tblBorders>
+        <w:top w:val="single" w:sz="4" w:space="0" w:color="auto"/>
+        <w:left w:val="single" w:sz="4" w:space="0" w:color="auto"/>
+        <w:bottom w:val="single" w:sz="4" w:space="0" w:color="auto"/>
+        <w:right w:val="single" w:sz="4" w:space="0" w:color="auto"/>
+        <w:insideH w:val="single" w:sz="4" w:space="0" w:color="auto"/>
+        <w:insideV w:val="single" w:sz="4" w:space="0" w:color="auto"/>
+      </w:tblBorders>
+    </w:tblPr>
+  </w:style>
 </w:styles>
 </file>
 
@@ -7322,7 +8068,7 @@
 </file>
 
 <file path=customXml/itemProps1.xml><?xml version="1.0" encoding="utf-8"?>
-<ds:datastoreItem xmlns:ds="http://schemas.openxmlformats.org/officeDocument/2006/customXml" ds:itemID="{EB441443-B05C-4631-B244-7E466F732B06}">
+<ds:datastoreItem xmlns:ds="http://schemas.openxmlformats.org/officeDocument/2006/customXml" ds:itemID="{E7CA699B-F9DD-491D-808D-6A44C19152C8}">
   <ds:schemaRefs>
     <ds:schemaRef ds:uri="http://schemas.openxmlformats.org/officeDocument/2006/bibliography"/>
   </ds:schemaRefs>

</xml_diff>

<commit_message>
klein stukje tekst requirements
</commit_message>
<xml_diff>
--- a/Software Requirements Specification.docx
+++ b/Software Requirements Specification.docx
@@ -888,8 +888,6 @@
             </w:r>
           </w:hyperlink>
         </w:p>
-        <w:bookmarkStart w:id="0" w:name="_GoBack"/>
-        <w:bookmarkEnd w:id="0"/>
         <w:p>
           <w:pPr>
             <w:pStyle w:val="Inhopg2"/>
@@ -902,124 +900,79 @@
               <w:noProof/>
             </w:rPr>
           </w:pPr>
-          <w:r>
-            <w:rPr>
-              <w:rStyle w:val="Hyperlink"/>
-              <w:noProof/>
-            </w:rPr>
-            <w:fldChar w:fldCharType="begin"/>
-          </w:r>
-          <w:r>
-            <w:rPr>
-              <w:rStyle w:val="Hyperlink"/>
-              <w:noProof/>
-            </w:rPr>
-            <w:instrText xml:space="preserve"> </w:instrText>
-          </w:r>
-          <w:r>
-            <w:rPr>
-              <w:noProof/>
-            </w:rPr>
-            <w:instrText>HYPERLINK \l "_Toc68170757"</w:instrText>
-          </w:r>
-          <w:r>
-            <w:rPr>
-              <w:rStyle w:val="Hyperlink"/>
-              <w:noProof/>
-            </w:rPr>
-            <w:instrText xml:space="preserve"> </w:instrText>
-          </w:r>
-          <w:r>
-            <w:rPr>
-              <w:rStyle w:val="Hyperlink"/>
-              <w:noProof/>
-            </w:rPr>
-          </w:r>
-          <w:r>
-            <w:rPr>
-              <w:rStyle w:val="Hyperlink"/>
-              <w:noProof/>
-            </w:rPr>
-            <w:fldChar w:fldCharType="separate"/>
-          </w:r>
-          <w:r>
-            <w:rPr>
-              <w:rStyle w:val="Hyperlink"/>
-              <w:noProof/>
-              <w:lang w:val="nl-NL"/>
-            </w:rPr>
-            <w:t>2.2</w:t>
-          </w:r>
-          <w:r>
-            <w:rPr>
-              <w:rFonts w:eastAsiaTheme="minorEastAsia"/>
-              <w:noProof/>
-            </w:rPr>
-            <w:tab/>
-          </w:r>
-          <w:r>
-            <w:rPr>
-              <w:rStyle w:val="Hyperlink"/>
-              <w:noProof/>
-              <w:lang w:val="nl-NL"/>
-            </w:rPr>
-            <w:t>Requirements</w:t>
-          </w:r>
-          <w:r>
-            <w:rPr>
-              <w:noProof/>
-              <w:webHidden/>
-            </w:rPr>
-            <w:tab/>
-          </w:r>
-          <w:r>
-            <w:rPr>
-              <w:noProof/>
-              <w:webHidden/>
-            </w:rPr>
-            <w:fldChar w:fldCharType="begin"/>
-          </w:r>
-          <w:r>
-            <w:rPr>
-              <w:noProof/>
-              <w:webHidden/>
-            </w:rPr>
-            <w:instrText xml:space="preserve"> PAGEREF _Toc68170757 \h </w:instrText>
-          </w:r>
-          <w:r>
-            <w:rPr>
-              <w:noProof/>
-              <w:webHidden/>
-            </w:rPr>
-          </w:r>
-          <w:r>
-            <w:rPr>
-              <w:noProof/>
-              <w:webHidden/>
-            </w:rPr>
-            <w:fldChar w:fldCharType="separate"/>
-          </w:r>
-          <w:r>
-            <w:rPr>
-              <w:noProof/>
-              <w:webHidden/>
-            </w:rPr>
-            <w:t>5</w:t>
-          </w:r>
-          <w:r>
-            <w:rPr>
-              <w:noProof/>
-              <w:webHidden/>
-            </w:rPr>
-            <w:fldChar w:fldCharType="end"/>
-          </w:r>
-          <w:r>
-            <w:rPr>
-              <w:rStyle w:val="Hyperlink"/>
-              <w:noProof/>
-            </w:rPr>
-            <w:fldChar w:fldCharType="end"/>
-          </w:r>
+          <w:hyperlink w:anchor="_Toc68170757" w:history="1">
+            <w:r>
+              <w:rPr>
+                <w:rStyle w:val="Hyperlink"/>
+                <w:noProof/>
+                <w:lang w:val="nl-NL"/>
+              </w:rPr>
+              <w:t>2.2</w:t>
+            </w:r>
+            <w:r>
+              <w:rPr>
+                <w:rFonts w:eastAsiaTheme="minorEastAsia"/>
+                <w:noProof/>
+              </w:rPr>
+              <w:tab/>
+            </w:r>
+            <w:r>
+              <w:rPr>
+                <w:rStyle w:val="Hyperlink"/>
+                <w:noProof/>
+                <w:lang w:val="nl-NL"/>
+              </w:rPr>
+              <w:t>Requirements</w:t>
+            </w:r>
+            <w:r>
+              <w:rPr>
+                <w:noProof/>
+                <w:webHidden/>
+              </w:rPr>
+              <w:tab/>
+            </w:r>
+            <w:r>
+              <w:rPr>
+                <w:noProof/>
+                <w:webHidden/>
+              </w:rPr>
+              <w:fldChar w:fldCharType="begin"/>
+            </w:r>
+            <w:r>
+              <w:rPr>
+                <w:noProof/>
+                <w:webHidden/>
+              </w:rPr>
+              <w:instrText xml:space="preserve"> PAGEREF _Toc68170757 \h </w:instrText>
+            </w:r>
+            <w:r>
+              <w:rPr>
+                <w:noProof/>
+                <w:webHidden/>
+              </w:rPr>
+            </w:r>
+            <w:r>
+              <w:rPr>
+                <w:noProof/>
+                <w:webHidden/>
+              </w:rPr>
+              <w:fldChar w:fldCharType="separate"/>
+            </w:r>
+            <w:r>
+              <w:rPr>
+                <w:noProof/>
+                <w:webHidden/>
+              </w:rPr>
+              <w:t>5</w:t>
+            </w:r>
+            <w:r>
+              <w:rPr>
+                <w:noProof/>
+                <w:webHidden/>
+              </w:rPr>
+              <w:fldChar w:fldCharType="end"/>
+            </w:r>
+          </w:hyperlink>
         </w:p>
         <w:p>
           <w:pPr>
@@ -1697,7 +1650,7 @@
           <w:lang w:val="en-GB"/>
         </w:rPr>
       </w:pPr>
-      <w:bookmarkStart w:id="1" w:name="_Toc68170750"/>
+      <w:bookmarkStart w:id="0" w:name="_Toc68170750"/>
       <w:proofErr w:type="spellStart"/>
       <w:r>
         <w:rPr>
@@ -1706,7 +1659,7 @@
         <w:lastRenderedPageBreak/>
         <w:t>Inleiding</w:t>
       </w:r>
-      <w:bookmarkEnd w:id="1"/>
+      <w:bookmarkEnd w:id="0"/>
       <w:proofErr w:type="spellEnd"/>
     </w:p>
     <w:p>
@@ -1794,7 +1747,7 @@
           <w:lang w:val="en-GB"/>
         </w:rPr>
       </w:pPr>
-      <w:bookmarkStart w:id="2" w:name="_Toc68170751"/>
+      <w:bookmarkStart w:id="1" w:name="_Toc68170751"/>
       <w:r>
         <w:rPr>
           <w:lang w:val="en-GB"/>
@@ -1814,7 +1767,7 @@
         </w:rPr>
         <w:t>model</w:t>
       </w:r>
-      <w:bookmarkEnd w:id="2"/>
+      <w:bookmarkEnd w:id="1"/>
     </w:p>
     <w:p>
       <w:r>
@@ -2115,14 +2068,36 @@
       <w:r>
         <w:t xml:space="preserve"> </w:t>
       </w:r>
-      <w:fldSimple w:instr=" SEQ Figuur \* ARABIC ">
-        <w:r>
-          <w:rPr>
-            <w:noProof/>
-          </w:rPr>
-          <w:t>1</w:t>
-        </w:r>
-      </w:fldSimple>
+      <w:r>
+        <w:rPr>
+          <w:noProof/>
+        </w:rPr>
+        <w:fldChar w:fldCharType="begin"/>
+      </w:r>
+      <w:r>
+        <w:rPr>
+          <w:noProof/>
+        </w:rPr>
+        <w:instrText xml:space="preserve"> SEQ Figuur \* ARABIC </w:instrText>
+      </w:r>
+      <w:r>
+        <w:rPr>
+          <w:noProof/>
+        </w:rPr>
+        <w:fldChar w:fldCharType="separate"/>
+      </w:r>
+      <w:r>
+        <w:rPr>
+          <w:noProof/>
+        </w:rPr>
+        <w:t>1</w:t>
+      </w:r>
+      <w:r>
+        <w:rPr>
+          <w:noProof/>
+        </w:rPr>
+        <w:fldChar w:fldCharType="end"/>
+      </w:r>
       <w:r>
         <w:t>- Use case diagram</w:t>
       </w:r>
@@ -2146,7 +2121,7 @@
           <w:lang w:val="nl-NL"/>
         </w:rPr>
       </w:pPr>
-      <w:bookmarkStart w:id="3" w:name="_Toc68170752"/>
+      <w:bookmarkStart w:id="2" w:name="_Toc68170752"/>
       <w:r>
         <w:rPr>
           <w:lang w:val="nl-NL"/>
@@ -2180,7 +2155,7 @@
         </w:rPr>
         <w:t>cases</w:t>
       </w:r>
-      <w:bookmarkEnd w:id="3"/>
+      <w:bookmarkEnd w:id="2"/>
     </w:p>
     <w:p>
       <w:pPr>
@@ -2189,11 +2164,11 @@
           <w:lang w:val="nl-NL"/>
         </w:rPr>
       </w:pPr>
-      <w:bookmarkStart w:id="4" w:name="_Toc68104617"/>
-      <w:bookmarkStart w:id="5" w:name="_Toc68104645"/>
-      <w:bookmarkStart w:id="6" w:name="_Toc68163401"/>
-      <w:bookmarkStart w:id="7" w:name="_Toc68167699"/>
-      <w:bookmarkStart w:id="8" w:name="_Toc68170753"/>
+      <w:bookmarkStart w:id="3" w:name="_Toc68104617"/>
+      <w:bookmarkStart w:id="4" w:name="_Toc68104645"/>
+      <w:bookmarkStart w:id="5" w:name="_Toc68163401"/>
+      <w:bookmarkStart w:id="6" w:name="_Toc68167699"/>
+      <w:bookmarkStart w:id="7" w:name="_Toc68170753"/>
       <w:r>
         <w:rPr>
           <w:lang w:val="nl-NL"/>
@@ -2212,11 +2187,11 @@
         </w:rPr>
         <w:t>en</w:t>
       </w:r>
+      <w:bookmarkEnd w:id="3"/>
       <w:bookmarkEnd w:id="4"/>
       <w:bookmarkEnd w:id="5"/>
       <w:bookmarkEnd w:id="6"/>
       <w:bookmarkEnd w:id="7"/>
-      <w:bookmarkEnd w:id="8"/>
     </w:p>
     <w:p>
       <w:pPr>
@@ -2258,22 +2233,22 @@
           <w:lang w:val="nl-NL"/>
         </w:rPr>
       </w:pPr>
-      <w:bookmarkStart w:id="9" w:name="_Toc68104618"/>
-      <w:bookmarkStart w:id="10" w:name="_Toc68104646"/>
-      <w:bookmarkStart w:id="11" w:name="_Toc68163402"/>
-      <w:bookmarkStart w:id="12" w:name="_Toc68167700"/>
-      <w:bookmarkStart w:id="13" w:name="_Toc68170754"/>
+      <w:bookmarkStart w:id="8" w:name="_Toc68104618"/>
+      <w:bookmarkStart w:id="9" w:name="_Toc68104646"/>
+      <w:bookmarkStart w:id="10" w:name="_Toc68163402"/>
+      <w:bookmarkStart w:id="11" w:name="_Toc68167700"/>
+      <w:bookmarkStart w:id="12" w:name="_Toc68170754"/>
       <w:r>
         <w:rPr>
           <w:lang w:val="nl-NL"/>
         </w:rPr>
         <w:t>Quiz beheren</w:t>
       </w:r>
+      <w:bookmarkEnd w:id="8"/>
       <w:bookmarkEnd w:id="9"/>
       <w:bookmarkEnd w:id="10"/>
       <w:bookmarkEnd w:id="11"/>
       <w:bookmarkEnd w:id="12"/>
-      <w:bookmarkEnd w:id="13"/>
     </w:p>
     <w:p>
       <w:pPr>
@@ -2295,22 +2270,22 @@
           <w:lang w:val="nl-NL"/>
         </w:rPr>
       </w:pPr>
-      <w:bookmarkStart w:id="14" w:name="_Toc68104619"/>
-      <w:bookmarkStart w:id="15" w:name="_Toc68104647"/>
-      <w:bookmarkStart w:id="16" w:name="_Toc68163403"/>
-      <w:bookmarkStart w:id="17" w:name="_Toc68167701"/>
-      <w:bookmarkStart w:id="18" w:name="_Toc68170755"/>
+      <w:bookmarkStart w:id="13" w:name="_Toc68104619"/>
+      <w:bookmarkStart w:id="14" w:name="_Toc68104647"/>
+      <w:bookmarkStart w:id="15" w:name="_Toc68163403"/>
+      <w:bookmarkStart w:id="16" w:name="_Toc68167701"/>
+      <w:bookmarkStart w:id="17" w:name="_Toc68170755"/>
       <w:r>
         <w:rPr>
           <w:lang w:val="nl-NL"/>
         </w:rPr>
         <w:t>Registreren</w:t>
       </w:r>
+      <w:bookmarkEnd w:id="13"/>
       <w:bookmarkEnd w:id="14"/>
       <w:bookmarkEnd w:id="15"/>
       <w:bookmarkEnd w:id="16"/>
       <w:bookmarkEnd w:id="17"/>
-      <w:bookmarkEnd w:id="18"/>
     </w:p>
     <w:p>
       <w:pPr>
@@ -2352,11 +2327,11 @@
           <w:lang w:val="nl-NL"/>
         </w:rPr>
       </w:pPr>
-      <w:bookmarkStart w:id="19" w:name="_Toc68104620"/>
-      <w:bookmarkStart w:id="20" w:name="_Toc68104648"/>
-      <w:bookmarkStart w:id="21" w:name="_Toc68163404"/>
-      <w:bookmarkStart w:id="22" w:name="_Toc68167702"/>
-      <w:bookmarkStart w:id="23" w:name="_Toc68170756"/>
+      <w:bookmarkStart w:id="18" w:name="_Toc68104620"/>
+      <w:bookmarkStart w:id="19" w:name="_Toc68104648"/>
+      <w:bookmarkStart w:id="20" w:name="_Toc68163404"/>
+      <w:bookmarkStart w:id="21" w:name="_Toc68167702"/>
+      <w:bookmarkStart w:id="22" w:name="_Toc68170756"/>
       <w:proofErr w:type="spellStart"/>
       <w:r>
         <w:rPr>
@@ -2371,11 +2346,11 @@
         </w:rPr>
         <w:t xml:space="preserve"> bijkopen</w:t>
       </w:r>
+      <w:bookmarkEnd w:id="18"/>
       <w:bookmarkEnd w:id="19"/>
       <w:bookmarkEnd w:id="20"/>
       <w:bookmarkEnd w:id="21"/>
       <w:bookmarkEnd w:id="22"/>
-      <w:bookmarkEnd w:id="23"/>
     </w:p>
     <w:p>
       <w:pPr>
@@ -2443,7 +2418,7 @@
           <w:lang w:val="nl-NL"/>
         </w:rPr>
       </w:pPr>
-      <w:bookmarkStart w:id="24" w:name="_Toc68170757"/>
+      <w:bookmarkStart w:id="23" w:name="_Toc68170757"/>
       <w:proofErr w:type="spellStart"/>
       <w:r>
         <w:rPr>
@@ -2451,8 +2426,43 @@
         </w:rPr>
         <w:t>Requirements</w:t>
       </w:r>
+      <w:bookmarkEnd w:id="23"/>
+      <w:proofErr w:type="spellEnd"/>
+    </w:p>
+    <w:p>
+      <w:pPr>
+        <w:rPr>
+          <w:lang w:val="nl-NL"/>
+        </w:rPr>
+      </w:pPr>
+      <w:r>
+        <w:rPr>
+          <w:lang w:val="nl-NL"/>
+        </w:rPr>
+        <w:t>Aan de hand</w:t>
+      </w:r>
+      <w:bookmarkStart w:id="24" w:name="_GoBack"/>
       <w:bookmarkEnd w:id="24"/>
+      <w:r>
+        <w:rPr>
+          <w:lang w:val="nl-NL"/>
+        </w:rPr>
+        <w:t xml:space="preserve"> van de casus en de FURPS+ methode zijn de volgende </w:t>
+      </w:r>
+      <w:proofErr w:type="spellStart"/>
+      <w:r>
+        <w:rPr>
+          <w:lang w:val="nl-NL"/>
+        </w:rPr>
+        <w:t>requirements</w:t>
+      </w:r>
       <w:proofErr w:type="spellEnd"/>
+      <w:r>
+        <w:rPr>
+          <w:lang w:val="nl-NL"/>
+        </w:rPr>
+        <w:t xml:space="preserve"> opgesteld:</w:t>
+      </w:r>
     </w:p>
     <w:p>
       <w:pPr>
@@ -2734,6 +2744,7 @@
         <w:rPr>
           <w:lang w:val="nl-NL"/>
         </w:rPr>
+        <w:lastRenderedPageBreak/>
         <w:t xml:space="preserve">Het toevoegen van ondersteuningen voor meerdere talen moet door één persoon binnen één dag doorgevoerd kunnen worden mitst de benodigde tekst in de desbetreffende taal beschikbaar is. </w:t>
       </w:r>
     </w:p>
@@ -2752,7 +2763,6 @@
           <w:bCs/>
           <w:lang w:val="nl-NL"/>
         </w:rPr>
-        <w:lastRenderedPageBreak/>
         <w:t>Plus</w:t>
       </w:r>
     </w:p>
@@ -3644,6 +3654,7 @@
                 <w:rFonts w:cstheme="minorHAnsi"/>
                 <w:lang w:val="nl-NL"/>
               </w:rPr>
+              <w:lastRenderedPageBreak/>
               <w:t xml:space="preserve">7. Speler beantwoord vraag. </w:t>
             </w:r>
           </w:p>
@@ -3663,7 +3674,6 @@
                 <w:iCs/>
                 <w:lang w:val="nl-NL"/>
               </w:rPr>
-              <w:lastRenderedPageBreak/>
               <w:t>Stap 6 en 7 worden herhaald tot alle vragen beantwoord zijn.</w:t>
             </w:r>
           </w:p>
@@ -4119,14 +4129,36 @@
       <w:r>
         <w:t xml:space="preserve"> </w:t>
       </w:r>
-      <w:fldSimple w:instr=" SEQ Figuur \* ARABIC ">
-        <w:r>
-          <w:rPr>
-            <w:noProof/>
-          </w:rPr>
-          <w:t>2</w:t>
-        </w:r>
-      </w:fldSimple>
+      <w:r>
+        <w:rPr>
+          <w:noProof/>
+        </w:rPr>
+        <w:fldChar w:fldCharType="begin"/>
+      </w:r>
+      <w:r>
+        <w:rPr>
+          <w:noProof/>
+        </w:rPr>
+        <w:instrText xml:space="preserve"> SEQ Figuur \* ARABIC </w:instrText>
+      </w:r>
+      <w:r>
+        <w:rPr>
+          <w:noProof/>
+        </w:rPr>
+        <w:fldChar w:fldCharType="separate"/>
+      </w:r>
+      <w:r>
+        <w:rPr>
+          <w:noProof/>
+        </w:rPr>
+        <w:t>2</w:t>
+      </w:r>
+      <w:r>
+        <w:rPr>
+          <w:noProof/>
+        </w:rPr>
+        <w:fldChar w:fldCharType="end"/>
+      </w:r>
       <w:r>
         <w:t xml:space="preserve"> – Fully dressed use case: Quiz </w:t>
       </w:r>
@@ -4654,7 +4686,6 @@
                 <w:rFonts w:cstheme="minorHAnsi"/>
                 <w:lang w:val="nl-NL"/>
               </w:rPr>
-              <w:lastRenderedPageBreak/>
               <w:t xml:space="preserve">6. Medewerker geeft aan de ingevulde gegevens op te willen slaan. </w:t>
             </w:r>
           </w:p>
@@ -4742,6 +4773,7 @@
                 <w:rFonts w:cstheme="minorHAnsi"/>
                 <w:lang w:val="nl-NL"/>
               </w:rPr>
+              <w:lastRenderedPageBreak/>
               <w:t>4. Systeem geeft mogelijkheid gegevens op te geven.</w:t>
             </w:r>
           </w:p>
@@ -5204,6 +5236,7 @@
                 <w:rFonts w:cstheme="minorHAnsi"/>
                 <w:lang w:val="nl-NL"/>
               </w:rPr>
+              <w:lastRenderedPageBreak/>
               <w:t>9 C. Medewerker selecteert vraag.</w:t>
             </w:r>
           </w:p>
@@ -5330,7 +5363,6 @@
                 <w:rFonts w:cstheme="minorHAnsi"/>
                 <w:lang w:val="nl-NL"/>
               </w:rPr>
-              <w:lastRenderedPageBreak/>
               <w:t>3 D. Medewerker geeft aan alle gewenste veranderingen te hebben doorgevoerd.</w:t>
             </w:r>
           </w:p>
@@ -5386,14 +5418,36 @@
       <w:r>
         <w:t xml:space="preserve"> </w:t>
       </w:r>
-      <w:fldSimple w:instr=" SEQ Figuur \* ARABIC ">
-        <w:r>
-          <w:rPr>
-            <w:noProof/>
-          </w:rPr>
-          <w:t>3</w:t>
-        </w:r>
-      </w:fldSimple>
+      <w:r>
+        <w:rPr>
+          <w:noProof/>
+        </w:rPr>
+        <w:fldChar w:fldCharType="begin"/>
+      </w:r>
+      <w:r>
+        <w:rPr>
+          <w:noProof/>
+        </w:rPr>
+        <w:instrText xml:space="preserve"> SEQ Figuur \* ARABIC </w:instrText>
+      </w:r>
+      <w:r>
+        <w:rPr>
+          <w:noProof/>
+        </w:rPr>
+        <w:fldChar w:fldCharType="separate"/>
+      </w:r>
+      <w:r>
+        <w:rPr>
+          <w:noProof/>
+        </w:rPr>
+        <w:t>3</w:t>
+      </w:r>
+      <w:r>
+        <w:rPr>
+          <w:noProof/>
+        </w:rPr>
+        <w:fldChar w:fldCharType="end"/>
+      </w:r>
       <w:r>
         <w:t xml:space="preserve"> – Fully dressed</w:t>
       </w:r>
@@ -6124,14 +6178,36 @@
       <w:r>
         <w:t xml:space="preserve"> </w:t>
       </w:r>
-      <w:fldSimple w:instr=" SEQ Figuur \* ARABIC ">
-        <w:r>
-          <w:rPr>
-            <w:noProof/>
-          </w:rPr>
-          <w:t>4</w:t>
-        </w:r>
-      </w:fldSimple>
+      <w:r>
+        <w:rPr>
+          <w:noProof/>
+        </w:rPr>
+        <w:fldChar w:fldCharType="begin"/>
+      </w:r>
+      <w:r>
+        <w:rPr>
+          <w:noProof/>
+        </w:rPr>
+        <w:instrText xml:space="preserve"> SEQ Figuur \* ARABIC </w:instrText>
+      </w:r>
+      <w:r>
+        <w:rPr>
+          <w:noProof/>
+        </w:rPr>
+        <w:fldChar w:fldCharType="separate"/>
+      </w:r>
+      <w:r>
+        <w:rPr>
+          <w:noProof/>
+        </w:rPr>
+        <w:t>4</w:t>
+      </w:r>
+      <w:r>
+        <w:rPr>
+          <w:noProof/>
+        </w:rPr>
+        <w:fldChar w:fldCharType="end"/>
+      </w:r>
       <w:r>
         <w:t xml:space="preserve"> – Fully dressed use case: Credits </w:t>
       </w:r>
@@ -6158,7 +6234,6 @@
         <w:rPr>
           <w:lang w:val="nl-NL"/>
         </w:rPr>
-        <w:lastRenderedPageBreak/>
         <w:t>Domeinmodel</w:t>
       </w:r>
       <w:bookmarkEnd w:id="30"/>
@@ -6267,14 +6342,36 @@
       <w:r>
         <w:t xml:space="preserve"> </w:t>
       </w:r>
-      <w:fldSimple w:instr=" SEQ Figuur \* ARABIC ">
-        <w:r>
-          <w:rPr>
-            <w:noProof/>
-          </w:rPr>
-          <w:t>5</w:t>
-        </w:r>
-      </w:fldSimple>
+      <w:r>
+        <w:rPr>
+          <w:noProof/>
+        </w:rPr>
+        <w:fldChar w:fldCharType="begin"/>
+      </w:r>
+      <w:r>
+        <w:rPr>
+          <w:noProof/>
+        </w:rPr>
+        <w:instrText xml:space="preserve"> SEQ Figuur \* ARABIC </w:instrText>
+      </w:r>
+      <w:r>
+        <w:rPr>
+          <w:noProof/>
+        </w:rPr>
+        <w:fldChar w:fldCharType="separate"/>
+      </w:r>
+      <w:r>
+        <w:rPr>
+          <w:noProof/>
+        </w:rPr>
+        <w:t>5</w:t>
+      </w:r>
+      <w:r>
+        <w:rPr>
+          <w:noProof/>
+        </w:rPr>
+        <w:fldChar w:fldCharType="end"/>
+      </w:r>
       <w:r>
         <w:t xml:space="preserve"> - </w:t>
       </w:r>
@@ -7237,14 +7334,36 @@
       <w:r>
         <w:t xml:space="preserve"> </w:t>
       </w:r>
-      <w:fldSimple w:instr=" SEQ Figuur \* ARABIC ">
-        <w:r>
-          <w:rPr>
-            <w:noProof/>
-          </w:rPr>
-          <w:t>6</w:t>
-        </w:r>
-      </w:fldSimple>
+      <w:r>
+        <w:rPr>
+          <w:noProof/>
+        </w:rPr>
+        <w:fldChar w:fldCharType="begin"/>
+      </w:r>
+      <w:r>
+        <w:rPr>
+          <w:noProof/>
+        </w:rPr>
+        <w:instrText xml:space="preserve"> SEQ Figuur \* ARABIC </w:instrText>
+      </w:r>
+      <w:r>
+        <w:rPr>
+          <w:noProof/>
+        </w:rPr>
+        <w:fldChar w:fldCharType="separate"/>
+      </w:r>
+      <w:r>
+        <w:rPr>
+          <w:noProof/>
+        </w:rPr>
+        <w:t>6</w:t>
+      </w:r>
+      <w:r>
+        <w:rPr>
+          <w:noProof/>
+        </w:rPr>
+        <w:fldChar w:fldCharType="end"/>
+      </w:r>
       <w:r>
         <w:t xml:space="preserve"> </w:t>
       </w:r>
@@ -9268,7 +9387,7 @@
 </file>
 
 <file path=customXml/itemProps1.xml><?xml version="1.0" encoding="utf-8"?>
-<ds:datastoreItem xmlns:ds="http://schemas.openxmlformats.org/officeDocument/2006/customXml" ds:itemID="{3928715F-7F39-4594-AC8F-63E62B831C7C}">
+<ds:datastoreItem xmlns:ds="http://schemas.openxmlformats.org/officeDocument/2006/customXml" ds:itemID="{75186853-B94D-4D0A-86C6-21642ACA7A9E}">
   <ds:schemaRefs>
     <ds:schemaRef ds:uri="http://schemas.openxmlformats.org/officeDocument/2006/bibliography"/>
   </ds:schemaRefs>

</xml_diff>